<commit_message>
Update content across various pages to enhance clarity and consistency. Changed "From Chaos to Clarity" to "From Complexity to Clarity" in the About and Investment Philosophy sections. Revised testimonials and service descriptions for improved messaging. Added final remarks from the client in the verification checklist.
</commit_message>
<xml_diff>
--- a/doc/FWA WEBSITE ENG Remarks.docx
+++ b/doc/FWA WEBSITE ENG Remarks.docx
@@ -447,7 +447,6 @@
           <w:b/>
           <w:bCs/>
         </w:rPr>
-        <w:lastRenderedPageBreak/>
         <w:t>Logistical Advocacy:</w:t>
       </w:r>
       <w:r>
@@ -590,7 +589,6 @@
           <w:b/>
           <w:bCs/>
         </w:rPr>
-        <w:lastRenderedPageBreak/>
         <w:t>Answer</w:t>
       </w:r>
       <w:r>
@@ -773,7 +771,6 @@
           <w:b/>
           <w:bCs/>
         </w:rPr>
-        <w:lastRenderedPageBreak/>
         <w:t>Answer:</w:t>
       </w:r>
       <w:r>
@@ -989,7 +986,6 @@
         </w:numPr>
       </w:pPr>
       <w:r>
-        <w:lastRenderedPageBreak/>
         <w:t>Investment management</w:t>
       </w:r>
     </w:p>
@@ -1394,7 +1390,6 @@
           <w:bCs/>
           <w:highlight w:val="yellow"/>
         </w:rPr>
-        <w:lastRenderedPageBreak/>
         <w:t>Page: Who we are -&gt; About Us</w:t>
       </w:r>
     </w:p>
@@ -1651,7 +1646,6 @@
       </w:pPr>
       <w:ins w:id="59" w:author="Danny Peretz" w:date="2026-02-06T11:13:00Z">
         <w:r>
-          <w:lastRenderedPageBreak/>
           <w:t>FWA was built to provide that oversight. We sit on the same side of the table as the family—selling no products and accepting no hidden commissions—to offer a purely objective orchestration of your financial life.</w:t>
         </w:r>
       </w:ins>
@@ -1684,15 +1678,33 @@
       </w:pPr>
       <w:ins w:id="61" w:author="Danny Peretz" w:date="2026-02-06T11:50:00Z" w16du:dateUtc="2026-02-06T09:50:00Z">
         <w:r>
+          <w:rPr>
+            <w:highlight w:val="cyan"/>
+            <w:rPrChange w:id="62" w:author="Daniel Peretz" w:date="2026-02-13T15:01:00Z" w16du:dateUtc="2026-02-13T13:01:00Z">
+              <w:rPr/>
+            </w:rPrChange>
+          </w:rPr>
           <w:t xml:space="preserve">From Complexity to </w:t>
         </w:r>
         <w:proofErr w:type="spellStart"/>
         <w:r>
+          <w:rPr>
+            <w:highlight w:val="cyan"/>
+            <w:rPrChange w:id="63" w:author="Daniel Peretz" w:date="2026-02-13T15:01:00Z" w16du:dateUtc="2026-02-13T13:01:00Z">
+              <w:rPr/>
+            </w:rPrChange>
+          </w:rPr>
           <w:t>Clarity</w:t>
         </w:r>
       </w:ins>
-      <w:del w:id="62" w:author="Danny Peretz" w:date="2026-02-06T11:50:00Z" w16du:dateUtc="2026-02-06T09:50:00Z">
-        <w:r>
+      <w:del w:id="64" w:author="Danny Peretz" w:date="2026-02-06T11:50:00Z" w16du:dateUtc="2026-02-06T09:50:00Z">
+        <w:r>
+          <w:rPr>
+            <w:highlight w:val="cyan"/>
+            <w:rPrChange w:id="65" w:author="Daniel Peretz" w:date="2026-02-13T15:01:00Z" w16du:dateUtc="2026-02-13T13:01:00Z">
+              <w:rPr/>
+            </w:rPrChange>
+          </w:rPr>
           <w:delText>From Chaos to Clarity</w:delText>
         </w:r>
       </w:del>
@@ -1705,12 +1717,12 @@
       <w:r>
         <w:t xml:space="preserve"> do not just manage portfolios; we manage </w:t>
       </w:r>
-      <w:ins w:id="63" w:author="Danny Peretz" w:date="2026-02-06T11:51:00Z" w16du:dateUtc="2026-02-06T09:51:00Z">
+      <w:ins w:id="66" w:author="Danny Peretz" w:date="2026-02-06T11:51:00Z" w16du:dateUtc="2026-02-06T09:51:00Z">
         <w:r>
           <w:t>the entire family enterprise.</w:t>
         </w:r>
       </w:ins>
-      <w:del w:id="64" w:author="Danny Peretz" w:date="2026-02-06T11:51:00Z" w16du:dateUtc="2026-02-06T09:51:00Z">
+      <w:del w:id="67" w:author="Danny Peretz" w:date="2026-02-06T11:51:00Z" w16du:dateUtc="2026-02-06T09:51:00Z">
         <w:r>
           <w:delText>ecosystems</w:delText>
         </w:r>
@@ -1803,12 +1815,12 @@
       <w:r>
         <w:t xml:space="preserve">Our firm is led by a team of seasoned professionals combining expertise in global capital markets, taxation, and </w:t>
       </w:r>
-      <w:del w:id="65" w:author="Danny Peretz" w:date="2026-02-06T11:52:00Z" w16du:dateUtc="2026-02-06T09:52:00Z">
+      <w:del w:id="68" w:author="Danny Peretz" w:date="2026-02-06T11:52:00Z" w16du:dateUtc="2026-02-06T09:52:00Z">
         <w:r>
           <w:delText>operational management</w:delText>
         </w:r>
       </w:del>
-      <w:ins w:id="66" w:author="Danny Peretz" w:date="2026-02-06T11:52:00Z" w16du:dateUtc="2026-02-06T09:52:00Z">
+      <w:ins w:id="69" w:author="Danny Peretz" w:date="2026-02-06T11:52:00Z" w16du:dateUtc="2026-02-06T09:52:00Z">
         <w:r>
           <w:t xml:space="preserve"> wealth structuring</w:t>
         </w:r>
@@ -1875,6 +1887,15 @@
           <w:iCs/>
           <w:sz w:val="22"/>
           <w:szCs w:val="22"/>
+          <w:highlight w:val="cyan"/>
+          <w:rPrChange w:id="70" w:author="Daniel Peretz" w:date="2026-02-13T15:01:00Z" w16du:dateUtc="2026-02-13T13:01:00Z">
+            <w:rPr>
+              <w:i/>
+              <w:iCs/>
+              <w:sz w:val="22"/>
+              <w:szCs w:val="22"/>
+            </w:rPr>
+          </w:rPrChange>
         </w:rPr>
         <w:t xml:space="preserve">* add </w:t>
       </w:r>
@@ -1885,6 +1906,15 @@
           <w:iCs/>
           <w:sz w:val="22"/>
           <w:szCs w:val="22"/>
+          <w:highlight w:val="cyan"/>
+          <w:rPrChange w:id="71" w:author="Daniel Peretz" w:date="2026-02-13T15:01:00Z" w16du:dateUtc="2026-02-13T13:01:00Z">
+            <w:rPr>
+              <w:i/>
+              <w:iCs/>
+              <w:sz w:val="22"/>
+              <w:szCs w:val="22"/>
+            </w:rPr>
+          </w:rPrChange>
         </w:rPr>
         <w:t>Linkedin</w:t>
       </w:r>
@@ -1895,6 +1925,15 @@
           <w:iCs/>
           <w:sz w:val="22"/>
           <w:szCs w:val="22"/>
+          <w:highlight w:val="cyan"/>
+          <w:rPrChange w:id="72" w:author="Daniel Peretz" w:date="2026-02-13T15:01:00Z" w16du:dateUtc="2026-02-13T13:01:00Z">
+            <w:rPr>
+              <w:i/>
+              <w:iCs/>
+              <w:sz w:val="22"/>
+              <w:szCs w:val="22"/>
+            </w:rPr>
+          </w:rPrChange>
         </w:rPr>
         <w:t xml:space="preserve"> icon below each photo with link to the employee </w:t>
       </w:r>
@@ -1905,6 +1944,15 @@
           <w:iCs/>
           <w:sz w:val="22"/>
           <w:szCs w:val="22"/>
+          <w:highlight w:val="cyan"/>
+          <w:rPrChange w:id="73" w:author="Daniel Peretz" w:date="2026-02-13T15:01:00Z" w16du:dateUtc="2026-02-13T13:01:00Z">
+            <w:rPr>
+              <w:i/>
+              <w:iCs/>
+              <w:sz w:val="22"/>
+              <w:szCs w:val="22"/>
+            </w:rPr>
+          </w:rPrChange>
         </w:rPr>
         <w:t>linkedin</w:t>
       </w:r>
@@ -1915,15 +1963,36 @@
           <w:iCs/>
           <w:sz w:val="22"/>
           <w:szCs w:val="22"/>
+          <w:highlight w:val="cyan"/>
+          <w:rPrChange w:id="74" w:author="Daniel Peretz" w:date="2026-02-13T15:01:00Z" w16du:dateUtc="2026-02-13T13:01:00Z">
+            <w:rPr>
+              <w:i/>
+              <w:iCs/>
+              <w:sz w:val="22"/>
+              <w:szCs w:val="22"/>
+            </w:rPr>
+          </w:rPrChange>
         </w:rPr>
         <w:t xml:space="preserve"> page.</w:t>
       </w:r>
       <w:r>
+        <w:rPr>
+          <w:highlight w:val="cyan"/>
+          <w:rPrChange w:id="75" w:author="Daniel Peretz" w:date="2026-02-13T15:01:00Z" w16du:dateUtc="2026-02-13T13:01:00Z">
+            <w:rPr/>
+          </w:rPrChange>
+        </w:rPr>
         <w:t xml:space="preserve"> </w:t>
       </w:r>
       <w:r>
         <w:rPr>
           <w:noProof/>
+          <w:highlight w:val="cyan"/>
+          <w:rPrChange w:id="76" w:author="Daniel Peretz" w:date="2026-02-13T15:01:00Z" w16du:dateUtc="2026-02-13T13:01:00Z">
+            <w:rPr>
+              <w:noProof/>
+            </w:rPr>
+          </w:rPrChange>
         </w:rPr>
         <w:drawing>
           <wp:inline distT="0" distB="0" distL="0" distR="0" wp14:anchorId="0554B8BD" wp14:editId="1E3FECC0">
@@ -1974,7 +2043,6 @@
           <w:b/>
           <w:bCs/>
         </w:rPr>
-        <w:lastRenderedPageBreak/>
         <w:t>View</w:t>
       </w:r>
       <w:r>
@@ -2011,10 +2079,10 @@
     <w:p>
       <w:pPr>
         <w:rPr>
-          <w:del w:id="67" w:author="Danny Peretz" w:date="2026-02-06T11:53:00Z" w16du:dateUtc="2026-02-06T09:53:00Z"/>
-        </w:rPr>
-      </w:pPr>
-      <w:ins w:id="68" w:author="Danny Peretz" w:date="2026-02-06T11:53:00Z" w16du:dateUtc="2026-02-06T09:53:00Z">
+          <w:del w:id="77" w:author="Danny Peretz" w:date="2026-02-06T11:53:00Z" w16du:dateUtc="2026-02-06T09:53:00Z"/>
+        </w:rPr>
+      </w:pPr>
+      <w:ins w:id="78" w:author="Danny Peretz" w:date="2026-02-06T11:53:00Z" w16du:dateUtc="2026-02-06T09:53:00Z">
         <w:r>
           <w:t>Let’s discuss the architecture of your family’s future.</w:t>
         </w:r>
@@ -2022,7 +2090,7 @@
           <w:t xml:space="preserve"> </w:t>
         </w:r>
       </w:ins>
-      <w:del w:id="69" w:author="Danny Peretz" w:date="2026-02-06T11:53:00Z" w16du:dateUtc="2026-02-06T09:53:00Z">
+      <w:del w:id="79" w:author="Danny Peretz" w:date="2026-02-06T11:53:00Z" w16du:dateUtc="2026-02-06T09:53:00Z">
         <w:r>
           <w:delText>Ready to experience a different caliber of wealth management?</w:delText>
         </w:r>
@@ -2144,7 +2212,7 @@
       <w:pPr>
         <w:rPr>
           <w:color w:val="A02B93" w:themeColor="accent5"/>
-          <w:rPrChange w:id="70" w:author="Danny Peretz" w:date="2026-02-06T11:46:00Z" w16du:dateUtc="2026-02-06T09:46:00Z">
+          <w:rPrChange w:id="80" w:author="Danny Peretz" w:date="2026-02-06T11:46:00Z" w16du:dateUtc="2026-02-06T09:46:00Z">
             <w:rPr/>
           </w:rPrChange>
         </w:rPr>
@@ -2167,7 +2235,7 @@
       <w:r>
         <w:rPr>
           <w:color w:val="A02B93" w:themeColor="accent5"/>
-          <w:rPrChange w:id="71" w:author="Danny Peretz" w:date="2026-02-06T11:46:00Z" w16du:dateUtc="2026-02-06T09:46:00Z">
+          <w:rPrChange w:id="81" w:author="Danny Peretz" w:date="2026-02-06T11:46:00Z" w16du:dateUtc="2026-02-06T09:46:00Z">
             <w:rPr>
               <w:color w:val="EE0000"/>
             </w:rPr>
@@ -2178,7 +2246,7 @@
       <w:r>
         <w:rPr>
           <w:color w:val="A02B93" w:themeColor="accent5"/>
-          <w:rPrChange w:id="72" w:author="Danny Peretz" w:date="2026-02-06T11:46:00Z" w16du:dateUtc="2026-02-06T09:46:00Z">
+          <w:rPrChange w:id="82" w:author="Danny Peretz" w:date="2026-02-06T11:46:00Z" w16du:dateUtc="2026-02-06T09:46:00Z">
             <w:rPr>
               <w:color w:val="EE0000"/>
             </w:rPr>
@@ -2189,7 +2257,7 @@
       <w:r>
         <w:rPr>
           <w:color w:val="A02B93" w:themeColor="accent5"/>
-          <w:rPrChange w:id="73" w:author="Danny Peretz" w:date="2026-02-06T11:46:00Z" w16du:dateUtc="2026-02-06T09:46:00Z">
+          <w:rPrChange w:id="83" w:author="Danny Peretz" w:date="2026-02-06T11:46:00Z" w16du:dateUtc="2026-02-06T09:46:00Z">
             <w:rPr>
               <w:color w:val="EE0000"/>
             </w:rPr>
@@ -2201,7 +2269,7 @@
       <w:r>
         <w:rPr>
           <w:color w:val="A02B93" w:themeColor="accent5"/>
-          <w:rPrChange w:id="74" w:author="Danny Peretz" w:date="2026-02-06T11:46:00Z" w16du:dateUtc="2026-02-06T09:46:00Z">
+          <w:rPrChange w:id="84" w:author="Danny Peretz" w:date="2026-02-06T11:46:00Z" w16du:dateUtc="2026-02-06T09:46:00Z">
             <w:rPr>
               <w:color w:val="EE0000"/>
             </w:rPr>
@@ -2229,7 +2297,7 @@
       <w:r>
         <w:rPr>
           <w:color w:val="A02B93" w:themeColor="accent5"/>
-          <w:rPrChange w:id="75" w:author="Danny Peretz" w:date="2026-02-06T11:46:00Z" w16du:dateUtc="2026-02-06T09:46:00Z">
+          <w:rPrChange w:id="85" w:author="Danny Peretz" w:date="2026-02-06T11:46:00Z" w16du:dateUtc="2026-02-06T09:46:00Z">
             <w:rPr>
               <w:color w:val="EE0000"/>
             </w:rPr>
@@ -2291,7 +2359,7 @@
       <w:r>
         <w:rPr>
           <w:color w:val="A02B93" w:themeColor="accent5"/>
-          <w:rPrChange w:id="76" w:author="Danny Peretz" w:date="2026-02-06T11:46:00Z" w16du:dateUtc="2026-02-06T09:46:00Z">
+          <w:rPrChange w:id="86" w:author="Danny Peretz" w:date="2026-02-06T11:46:00Z" w16du:dateUtc="2026-02-06T09:46:00Z">
             <w:rPr>
               <w:color w:val="EE0000"/>
             </w:rPr>
@@ -2325,7 +2393,7 @@
       <w:r>
         <w:rPr>
           <w:color w:val="A02B93" w:themeColor="accent5"/>
-          <w:rPrChange w:id="77" w:author="Danny Peretz" w:date="2026-02-06T11:46:00Z" w16du:dateUtc="2026-02-06T09:46:00Z">
+          <w:rPrChange w:id="87" w:author="Danny Peretz" w:date="2026-02-06T11:46:00Z" w16du:dateUtc="2026-02-06T09:46:00Z">
             <w:rPr>
               <w:color w:val="EE0000"/>
             </w:rPr>
@@ -2336,7 +2404,6 @@
     </w:p>
     <w:p>
       <w:r>
-        <w:lastRenderedPageBreak/>
         <w:t>In a complex global market, "good enough" is a risk. We bring decades of multi-disciplinary experience—combining deep investment knowledge with legal and tax expertise—to solve problems that standard advisors often miss.</w:t>
       </w:r>
     </w:p>
@@ -2374,7 +2441,7 @@
       <w:r>
         <w:rPr>
           <w:color w:val="A02B93" w:themeColor="accent5"/>
-          <w:rPrChange w:id="78" w:author="Danny Peretz" w:date="2026-02-06T11:46:00Z" w16du:dateUtc="2026-02-06T09:46:00Z">
+          <w:rPrChange w:id="88" w:author="Danny Peretz" w:date="2026-02-06T11:46:00Z" w16du:dateUtc="2026-02-06T09:46:00Z">
             <w:rPr>
               <w:color w:val="EE0000"/>
             </w:rPr>
@@ -2402,7 +2469,7 @@
           <w:b/>
           <w:bCs/>
           <w:color w:val="A02B93" w:themeColor="accent5"/>
-          <w:rPrChange w:id="79" w:author="Danny Peretz" w:date="2026-02-06T11:46:00Z" w16du:dateUtc="2026-02-06T09:46:00Z">
+          <w:rPrChange w:id="89" w:author="Danny Peretz" w:date="2026-02-06T11:46:00Z" w16du:dateUtc="2026-02-06T09:46:00Z">
             <w:rPr>
               <w:b/>
               <w:bCs/>
@@ -2427,7 +2494,7 @@
       <w:r>
         <w:rPr>
           <w:color w:val="A02B93" w:themeColor="accent5"/>
-          <w:rPrChange w:id="80" w:author="Danny Peretz" w:date="2026-02-06T11:46:00Z" w16du:dateUtc="2026-02-06T09:46:00Z">
+          <w:rPrChange w:id="90" w:author="Danny Peretz" w:date="2026-02-06T11:46:00Z" w16du:dateUtc="2026-02-06T09:46:00Z">
             <w:rPr>
               <w:color w:val="EE0000"/>
             </w:rPr>
@@ -2454,277 +2521,315 @@
           <w:bCs/>
         </w:rPr>
       </w:pPr>
-    </w:p>
-    <w:p>
-      <w:r>
-        <w:rPr>
-          <w:b/>
-          <w:bCs/>
-          <w:highlight w:val="yellow"/>
-        </w:rPr>
-        <w:t>Page: Our Serv</w:t>
-      </w:r>
-      <w:r>
-        <w:rPr>
-          <w:b/>
-          <w:bCs/>
-          <w:highlight w:val="yellow"/>
-        </w:rPr>
-        <w:t>i</w:t>
-      </w:r>
-      <w:r>
-        <w:rPr>
-          <w:b/>
-          <w:bCs/>
-          <w:highlight w:val="yellow"/>
-        </w:rPr>
-        <w:t xml:space="preserve">ces: Our </w:t>
-      </w:r>
-      <w:proofErr w:type="spellStart"/>
-      <w:r>
-        <w:rPr>
-          <w:b/>
-          <w:bCs/>
-          <w:highlight w:val="yellow"/>
-        </w:rPr>
-        <w:t>Philsophy</w:t>
-      </w:r>
-      <w:proofErr w:type="spellEnd"/>
-      <w:r>
-        <w:rPr>
-          <w:b/>
-          <w:bCs/>
-          <w:highlight w:val="yellow"/>
-        </w:rPr>
-        <w:t xml:space="preserve"> &amp; Investment Philosophy</w:t>
-      </w:r>
-      <w:r>
-        <w:rPr>
-          <w:b/>
-          <w:bCs/>
-          <w:highlight w:val="yellow"/>
-        </w:rPr>
-        <w:t>:</w:t>
-      </w:r>
-      <w:r>
-        <w:rPr>
-          <w:b/>
-          <w:bCs/>
-        </w:rPr>
-        <w:t xml:space="preserve"> </w:t>
-      </w:r>
-      <w:hyperlink r:id="rId11" w:history="1">
-        <w:r>
-          <w:rPr>
-            <w:rStyle w:val="Hyperlink"/>
-          </w:rPr>
-          <w:t>https://abhijeetrayy.github.io/fwa/philosophy.html</w:t>
-        </w:r>
-      </w:hyperlink>
-    </w:p>
-    <w:p>
-      <w:r>
-        <w:t>Copy the whole content of this page to “investment philosophy” page</w:t>
-      </w:r>
-      <w:r>
-        <w:t>:</w:t>
-      </w:r>
-    </w:p>
-    <w:p>
-      <w:hyperlink r:id="rId12" w:history="1">
-        <w:r>
-          <w:rPr>
-            <w:rStyle w:val="Hyperlink"/>
-          </w:rPr>
-          <w:t>https://abhijeetrayy.github.io/fwa/investment-philosophy.html</w:t>
-        </w:r>
-      </w:hyperlink>
-    </w:p>
-    <w:p>
-      <w:r>
-        <w:t>delete the current content of “investment philosophy” page (evidence base, risk-reward etc) and replace it with the current content of “philosophy” page.</w:t>
-      </w:r>
-    </w:p>
-    <w:p>
-      <w:r>
-        <w:t xml:space="preserve">Remove the whole section of </w:t>
-      </w:r>
-      <w:r>
-        <w:t>‘</w:t>
-      </w:r>
-      <w:r>
-        <w:t>process</w:t>
-      </w:r>
-      <w:r>
-        <w:t>’</w:t>
-      </w:r>
-      <w:r>
-        <w:t xml:space="preserve"> – “</w:t>
-      </w:r>
-      <w:r>
-        <w:t>How We Implement</w:t>
-      </w:r>
-      <w:r>
-        <w:t>”</w:t>
-      </w:r>
-    </w:p>
-    <w:p>
-      <w:r>
-        <w:t>Replace the warren buffet quote with “</w:t>
-      </w:r>
-      <w:r>
-        <w:t>Someone is sitting in the shade today because someone planted a tree a long time ago.</w:t>
-      </w:r>
-      <w:r>
-        <w:t>”  (</w:t>
-      </w:r>
-      <w:proofErr w:type="gramStart"/>
-      <w:r>
-        <w:t>also</w:t>
-      </w:r>
-      <w:proofErr w:type="gramEnd"/>
-      <w:r>
-        <w:t xml:space="preserve"> of buffet).</w:t>
-      </w:r>
-    </w:p>
-    <w:p>
-      <w:pPr>
-        <w:rPr>
-          <w:b/>
-          <w:bCs/>
-        </w:rPr>
-      </w:pPr>
-      <w:r>
-        <w:rPr>
-          <w:b/>
-          <w:bCs/>
-          <w:highlight w:val="yellow"/>
-        </w:rPr>
-        <w:t xml:space="preserve">New </w:t>
-      </w:r>
-      <w:r>
-        <w:rPr>
-          <w:b/>
-          <w:bCs/>
-          <w:highlight w:val="yellow"/>
-        </w:rPr>
-        <w:t xml:space="preserve">Page Title: </w:t>
-      </w:r>
-      <w:r>
-        <w:rPr>
-          <w:b/>
-          <w:bCs/>
-          <w:highlight w:val="yellow"/>
-        </w:rPr>
-        <w:t>change “Our Philosophy” page to “</w:t>
-      </w:r>
-      <w:r>
-        <w:rPr>
-          <w:b/>
-          <w:bCs/>
-          <w:highlight w:val="yellow"/>
-        </w:rPr>
-        <w:t>Our Approach</w:t>
-      </w:r>
-      <w:r>
-        <w:rPr>
-          <w:b/>
-          <w:bCs/>
-          <w:highlight w:val="yellow"/>
-        </w:rPr>
-        <w:t>”</w:t>
-      </w:r>
-      <w:r>
-        <w:rPr>
-          <w:b/>
-          <w:bCs/>
-        </w:rPr>
-        <w:t>:</w:t>
-      </w:r>
-    </w:p>
-    <w:p>
-      <w:pPr>
-        <w:rPr>
-          <w:b/>
-          <w:bCs/>
-        </w:rPr>
-      </w:pPr>
-      <w:r>
-        <w:rPr>
-          <w:b/>
-          <w:bCs/>
-        </w:rPr>
-        <w:t>Headline: The Architecture of Wealth</w:t>
-      </w:r>
-    </w:p>
-    <w:p>
-      <w:r>
-        <w:rPr>
-          <w:b/>
-          <w:bCs/>
-        </w:rPr>
-        <w:t>Introduction:</w:t>
-      </w:r>
-      <w:r>
-        <w:t xml:space="preserve"> Wealth is not just about investment returns; it’s about the integration of every financial decision you make. We act as your Personal CFO, </w:t>
-      </w:r>
-      <w:r>
-        <w:lastRenderedPageBreak/>
-        <w:t>connecting the dots between your legal structures, tax strategies, and family goals to create a unified ecosystem.</w:t>
-      </w:r>
-    </w:p>
-    <w:p>
-      <w:r>
-        <w:rPr>
-          <w:b/>
-          <w:bCs/>
-        </w:rPr>
-        <w:t>The 3 Pillars of Our Approach:</w:t>
-      </w:r>
-    </w:p>
-    <w:p>
-      <w:pPr>
-        <w:rPr>
-          <w:del w:id="81" w:author="Danny Peretz" w:date="2026-02-06T12:12:00Z" w16du:dateUtc="2026-02-06T10:12:00Z"/>
-        </w:rPr>
-      </w:pPr>
-      <w:r>
-        <w:rPr>
-          <w:b/>
-          <w:bCs/>
-        </w:rPr>
-        <w:t xml:space="preserve">1. </w:t>
-      </w:r>
-      <w:ins w:id="82" w:author="Danny Peretz" w:date="2026-02-06T12:12:00Z">
+      <w:ins w:id="91" w:author="Daniel Peretz" w:date="2026-02-13T15:18:00Z" w16du:dateUtc="2026-02-13T13:18:00Z">
         <w:r>
           <w:rPr>
             <w:b/>
             <w:bCs/>
           </w:rPr>
-          <w:t xml:space="preserve">Total </w:t>
-        </w:r>
-        <w:proofErr w:type="spellStart"/>
+          <w:t>Delete pag</w:t>
+        </w:r>
+      </w:ins>
+      <w:ins w:id="92" w:author="Daniel Peretz" w:date="2026-02-13T15:19:00Z" w16du:dateUtc="2026-02-13T13:19:00Z">
         <w:r>
           <w:rPr>
             <w:b/>
             <w:bCs/>
           </w:rPr>
-          <w:t>Alignment</w:t>
-        </w:r>
-      </w:ins>
-      <w:del w:id="83" w:author="Danny Peretz" w:date="2026-02-06T12:12:00Z" w16du:dateUtc="2026-02-06T10:12:00Z">
+          <w:t>e “our investment philosophy”</w:t>
+        </w:r>
+      </w:ins>
+    </w:p>
+    <w:p>
+      <w:r>
+        <w:rPr>
+          <w:b/>
+          <w:bCs/>
+          <w:highlight w:val="yellow"/>
+        </w:rPr>
+        <w:t>Page: Our Serv</w:t>
+      </w:r>
+      <w:r>
+        <w:rPr>
+          <w:b/>
+          <w:bCs/>
+          <w:highlight w:val="yellow"/>
+        </w:rPr>
+        <w:t>i</w:t>
+      </w:r>
+      <w:r>
+        <w:rPr>
+          <w:b/>
+          <w:bCs/>
+          <w:highlight w:val="yellow"/>
+        </w:rPr>
+        <w:t xml:space="preserve">ces: Our </w:t>
+      </w:r>
+      <w:proofErr w:type="spellStart"/>
+      <w:r>
+        <w:rPr>
+          <w:b/>
+          <w:bCs/>
+          <w:highlight w:val="yellow"/>
+        </w:rPr>
+        <w:t>Philsophy</w:t>
+      </w:r>
+      <w:proofErr w:type="spellEnd"/>
+      <w:r>
+        <w:rPr>
+          <w:b/>
+          <w:bCs/>
+          <w:highlight w:val="yellow"/>
+        </w:rPr>
+        <w:t xml:space="preserve"> &amp; Investment Philosophy</w:t>
+      </w:r>
+      <w:r>
+        <w:rPr>
+          <w:b/>
+          <w:bCs/>
+          <w:highlight w:val="yellow"/>
+        </w:rPr>
+        <w:t>:</w:t>
+      </w:r>
+      <w:r>
+        <w:rPr>
+          <w:b/>
+          <w:bCs/>
+        </w:rPr>
+        <w:t xml:space="preserve"> </w:t>
+      </w:r>
+      <w:hyperlink r:id="rId11" w:history="1">
+        <w:r>
+          <w:rPr>
+            <w:rStyle w:val="Hyperlink"/>
+          </w:rPr>
+          <w:t>https://abhijeetrayy.github.io</w:t>
+        </w:r>
+        <w:r>
+          <w:rPr>
+            <w:rStyle w:val="Hyperlink"/>
+          </w:rPr>
+          <w:t>/</w:t>
+        </w:r>
+        <w:r>
+          <w:rPr>
+            <w:rStyle w:val="Hyperlink"/>
+          </w:rPr>
+          <w:t>fwa/philosophy.html</w:t>
+        </w:r>
+      </w:hyperlink>
+    </w:p>
+    <w:p>
+      <w:r>
+        <w:t>Copy the whole content of this page to “investment philosophy” page</w:t>
+      </w:r>
+      <w:r>
+        <w:t>:</w:t>
+      </w:r>
+    </w:p>
+    <w:p>
+      <w:hyperlink r:id="rId12" w:history="1">
+        <w:r>
+          <w:rPr>
+            <w:rStyle w:val="Hyperlink"/>
+          </w:rPr>
+          <w:t>https://abhijeetrayy.github.io/fwa/investmen</w:t>
+        </w:r>
+        <w:r>
+          <w:rPr>
+            <w:rStyle w:val="Hyperlink"/>
+          </w:rPr>
+          <w:t>t</w:t>
+        </w:r>
+        <w:r>
+          <w:rPr>
+            <w:rStyle w:val="Hyperlink"/>
+          </w:rPr>
+          <w:t>-philosophy.html</w:t>
+        </w:r>
+      </w:hyperlink>
+    </w:p>
+    <w:p>
+      <w:r>
+        <w:t>delete the current content of “investment philosophy” page (evidence base, risk-reward etc) and replace it with the current content of “philosophy” page.</w:t>
+      </w:r>
+    </w:p>
+    <w:p>
+      <w:r>
+        <w:t xml:space="preserve">Remove the whole section of </w:t>
+      </w:r>
+      <w:r>
+        <w:t>‘</w:t>
+      </w:r>
+      <w:r>
+        <w:t>process</w:t>
+      </w:r>
+      <w:r>
+        <w:t>’</w:t>
+      </w:r>
+      <w:r>
+        <w:t xml:space="preserve"> – “</w:t>
+      </w:r>
+      <w:r>
+        <w:t>How We Implement</w:t>
+      </w:r>
+      <w:r>
+        <w:t>”</w:t>
+      </w:r>
+    </w:p>
+    <w:p>
+      <w:r>
+        <w:t>Replace the warren buffet quote with “</w:t>
+      </w:r>
+      <w:r>
+        <w:t>Someone is sitting in the shade today because someone planted a tree a long time ago.</w:t>
+      </w:r>
+      <w:r>
+        <w:t>”  (</w:t>
+      </w:r>
+      <w:proofErr w:type="gramStart"/>
+      <w:r>
+        <w:t>also</w:t>
+      </w:r>
+      <w:proofErr w:type="gramEnd"/>
+      <w:r>
+        <w:t xml:space="preserve"> of buffet).</w:t>
+      </w:r>
+    </w:p>
+    <w:p>
+      <w:pPr>
+        <w:rPr>
+          <w:b/>
+          <w:bCs/>
+        </w:rPr>
+      </w:pPr>
+      <w:r>
+        <w:rPr>
+          <w:b/>
+          <w:bCs/>
+          <w:highlight w:val="yellow"/>
+        </w:rPr>
+        <w:t xml:space="preserve">New </w:t>
+      </w:r>
+      <w:r>
+        <w:rPr>
+          <w:b/>
+          <w:bCs/>
+          <w:highlight w:val="yellow"/>
+        </w:rPr>
+        <w:t xml:space="preserve">Page Title: </w:t>
+      </w:r>
+      <w:r>
+        <w:rPr>
+          <w:b/>
+          <w:bCs/>
+          <w:highlight w:val="yellow"/>
+        </w:rPr>
+        <w:t>change “Our Philosophy” page to “</w:t>
+      </w:r>
+      <w:r>
+        <w:rPr>
+          <w:b/>
+          <w:bCs/>
+          <w:highlight w:val="yellow"/>
+        </w:rPr>
+        <w:t>Our Approach</w:t>
+      </w:r>
+      <w:r>
+        <w:rPr>
+          <w:b/>
+          <w:bCs/>
+          <w:highlight w:val="yellow"/>
+        </w:rPr>
+        <w:t>”</w:t>
+      </w:r>
+      <w:r>
+        <w:rPr>
+          <w:b/>
+          <w:bCs/>
+        </w:rPr>
+        <w:t>:</w:t>
+      </w:r>
+    </w:p>
+    <w:p>
+      <w:pPr>
+        <w:rPr>
+          <w:b/>
+          <w:bCs/>
+        </w:rPr>
+      </w:pPr>
+      <w:r>
+        <w:rPr>
+          <w:b/>
+          <w:bCs/>
+        </w:rPr>
+        <w:t>Headline: The Architecture of Wealth</w:t>
+      </w:r>
+    </w:p>
+    <w:p>
+      <w:r>
+        <w:rPr>
+          <w:b/>
+          <w:bCs/>
+        </w:rPr>
+        <w:t>Introduction:</w:t>
+      </w:r>
+      <w:r>
+        <w:t xml:space="preserve"> Wealth is not just about investment returns; it’s about the integration of every financial decision you make. We act as your Personal CFO, connecting the dots between your legal structures, tax strategies, and family goals to create a unified ecosystem.</w:t>
+      </w:r>
+    </w:p>
+    <w:p>
+      <w:r>
+        <w:rPr>
+          <w:b/>
+          <w:bCs/>
+        </w:rPr>
+        <w:t>The 3 Pillars of Our Approach:</w:t>
+      </w:r>
+    </w:p>
+    <w:p>
+      <w:pPr>
+        <w:rPr>
+          <w:del w:id="93" w:author="Danny Peretz" w:date="2026-02-06T12:12:00Z" w16du:dateUtc="2026-02-06T10:12:00Z"/>
+        </w:rPr>
+      </w:pPr>
+      <w:r>
+        <w:rPr>
+          <w:b/>
+          <w:bCs/>
+        </w:rPr>
+        <w:t xml:space="preserve">1. </w:t>
+      </w:r>
+      <w:ins w:id="94" w:author="Danny Peretz" w:date="2026-02-06T12:12:00Z">
         <w:r>
           <w:rPr>
             <w:b/>
             <w:bCs/>
           </w:rPr>
+          <w:t xml:space="preserve">Total </w:t>
+        </w:r>
+        <w:proofErr w:type="spellStart"/>
+        <w:r>
+          <w:rPr>
+            <w:b/>
+            <w:bCs/>
+          </w:rPr>
+          <w:t>Alignment</w:t>
+        </w:r>
+      </w:ins>
+      <w:del w:id="95" w:author="Danny Peretz" w:date="2026-02-06T12:12:00Z" w16du:dateUtc="2026-02-06T10:12:00Z">
+        <w:r>
+          <w:rPr>
+            <w:b/>
+            <w:bCs/>
+          </w:rPr>
           <w:delText>Integration (The Glue)</w:delText>
         </w:r>
         <w:r>
           <w:delText xml:space="preserve"> </w:delText>
         </w:r>
       </w:del>
-      <w:ins w:id="84" w:author="Danny Peretz" w:date="2026-02-06T12:12:00Z">
+      <w:ins w:id="96" w:author="Danny Peretz" w:date="2026-02-06T12:12:00Z">
         <w:r>
           <w:t>Most</w:t>
         </w:r>
@@ -2733,7 +2838,7 @@
           <w:t xml:space="preserve"> families struggle with fragmented advice—bankers, accountants, and lawyers working in silos. We act as the central conductor, coordinating all your advisors to ensure every decision serves a single, unified strategy.</w:t>
         </w:r>
       </w:ins>
-      <w:del w:id="85" w:author="Danny Peretz" w:date="2026-02-06T12:12:00Z" w16du:dateUtc="2026-02-06T10:12:00Z">
+      <w:del w:id="97" w:author="Danny Peretz" w:date="2026-02-06T12:12:00Z" w16du:dateUtc="2026-02-06T10:12:00Z">
         <w:r>
           <w:delText>Most families have a disconnected team: a banker, an accountant, and a lawyer who rarely speak to each other. We sit in the center, coordinating all your advisors to ensure everyone is working toward the same strategic vision.</w:delText>
         </w:r>
@@ -2742,7 +2847,7 @@
     <w:p>
       <w:pPr>
         <w:rPr>
-          <w:del w:id="86" w:author="Danny Peretz" w:date="2026-02-06T12:13:00Z" w16du:dateUtc="2026-02-06T10:13:00Z"/>
+          <w:del w:id="98" w:author="Danny Peretz" w:date="2026-02-06T12:13:00Z" w16du:dateUtc="2026-02-06T10:13:00Z"/>
         </w:rPr>
       </w:pPr>
       <w:r>
@@ -2752,10 +2857,10 @@
         </w:rPr>
         <w:t xml:space="preserve">2. Risk Management </w:t>
       </w:r>
-      <w:ins w:id="87" w:author="Danny Peretz" w:date="2026-02-06T12:13:00Z">
-        <w:r>
-          <w:rPr>
-            <w:rPrChange w:id="88" w:author="Danny Peretz" w:date="2026-02-06T12:13:00Z" w16du:dateUtc="2026-02-06T10:13:00Z">
+      <w:ins w:id="99" w:author="Danny Peretz" w:date="2026-02-06T12:13:00Z">
+        <w:r>
+          <w:rPr>
+            <w:rPrChange w:id="100" w:author="Danny Peretz" w:date="2026-02-06T12:13:00Z" w16du:dateUtc="2026-02-06T10:13:00Z">
               <w:rPr>
                 <w:b/>
                 <w:bCs/>
@@ -2767,7 +2872,7 @@
         <w:proofErr w:type="spellStart"/>
         <w:r>
           <w:rPr>
-            <w:rPrChange w:id="89" w:author="Danny Peretz" w:date="2026-02-06T12:13:00Z" w16du:dateUtc="2026-02-06T10:13:00Z">
+            <w:rPrChange w:id="101" w:author="Danny Peretz" w:date="2026-02-06T12:13:00Z" w16du:dateUtc="2026-02-06T10:13:00Z">
               <w:rPr>
                 <w:b/>
                 <w:bCs/>
@@ -2779,7 +2884,7 @@
         <w:proofErr w:type="spellEnd"/>
         <w:r>
           <w:rPr>
-            <w:rPrChange w:id="90" w:author="Danny Peretz" w:date="2026-02-06T12:13:00Z" w16du:dateUtc="2026-02-06T10:13:00Z">
+            <w:rPrChange w:id="102" w:author="Danny Peretz" w:date="2026-02-06T12:13:00Z" w16du:dateUtc="2026-02-06T10:13:00Z">
               <w:rPr>
                 <w:b/>
                 <w:bCs/>
@@ -2791,7 +2896,7 @@
         <w:proofErr w:type="spellStart"/>
         <w:r>
           <w:rPr>
-            <w:rPrChange w:id="91" w:author="Danny Peretz" w:date="2026-02-06T12:13:00Z" w16du:dateUtc="2026-02-06T10:13:00Z">
+            <w:rPrChange w:id="103" w:author="Danny Peretz" w:date="2026-02-06T12:13:00Z" w16du:dateUtc="2026-02-06T10:13:00Z">
               <w:rPr>
                 <w:b/>
                 <w:bCs/>
@@ -2803,7 +2908,7 @@
         <w:proofErr w:type="spellEnd"/>
         <w:r>
           <w:rPr>
-            <w:rPrChange w:id="92" w:author="Danny Peretz" w:date="2026-02-06T12:13:00Z" w16du:dateUtc="2026-02-06T10:13:00Z">
+            <w:rPrChange w:id="104" w:author="Danny Peretz" w:date="2026-02-06T12:13:00Z" w16du:dateUtc="2026-02-06T10:13:00Z">
               <w:rPr>
                 <w:b/>
                 <w:bCs/>
@@ -2820,7 +2925,7 @@
           <w:t>.</w:t>
         </w:r>
       </w:ins>
-      <w:del w:id="93" w:author="Danny Peretz" w:date="2026-02-06T12:13:00Z" w16du:dateUtc="2026-02-06T10:13:00Z">
+      <w:del w:id="105" w:author="Danny Peretz" w:date="2026-02-06T12:13:00Z" w16du:dateUtc="2026-02-06T10:13:00Z">
         <w:r>
           <w:rPr>
             <w:b/>
@@ -2841,7 +2946,7 @@
         </w:rPr>
         <w:t xml:space="preserve">3. </w:t>
       </w:r>
-      <w:ins w:id="94" w:author="Danny Peretz" w:date="2026-02-06T12:14:00Z">
+      <w:ins w:id="106" w:author="Danny Peretz" w:date="2026-02-06T12:14:00Z">
         <w:r>
           <w:rPr>
             <w:b/>
@@ -2850,7 +2955,7 @@
           <w:t>Clarity &amp; Control</w:t>
         </w:r>
       </w:ins>
-      <w:ins w:id="95" w:author="Danny Peretz" w:date="2026-02-06T12:14:00Z" w16du:dateUtc="2026-02-06T10:14:00Z">
+      <w:ins w:id="107" w:author="Danny Peretz" w:date="2026-02-06T12:14:00Z" w16du:dateUtc="2026-02-06T10:14:00Z">
         <w:r>
           <w:rPr>
             <w:rFonts w:hint="cs"/>
@@ -2861,7 +2966,7 @@
           <w:t xml:space="preserve"> </w:t>
         </w:r>
       </w:ins>
-      <w:del w:id="96" w:author="Danny Peretz" w:date="2026-02-06T12:14:00Z" w16du:dateUtc="2026-02-06T10:14:00Z">
+      <w:del w:id="108" w:author="Danny Peretz" w:date="2026-02-06T12:14:00Z" w16du:dateUtc="2026-02-06T10:14:00Z">
         <w:r>
           <w:rPr>
             <w:b/>
@@ -2873,12 +2978,12 @@
           <w:delText xml:space="preserve"> </w:delText>
         </w:r>
       </w:del>
-      <w:ins w:id="97" w:author="Danny Peretz" w:date="2026-02-06T12:14:00Z" w16du:dateUtc="2026-02-06T10:14:00Z">
+      <w:ins w:id="109" w:author="Danny Peretz" w:date="2026-02-06T12:14:00Z" w16du:dateUtc="2026-02-06T10:14:00Z">
         <w:r>
           <w:t>Complexity is the enemy of execution. We aggregate your entire balance sheet—across all banks, jurisdictions, and asset classes—into a single, transparent view. We replace administrative chaos with the clear data you need to make confident decisions.</w:t>
         </w:r>
       </w:ins>
-      <w:del w:id="98" w:author="Danny Peretz" w:date="2026-02-06T12:14:00Z" w16du:dateUtc="2026-02-06T10:14:00Z">
+      <w:del w:id="110" w:author="Danny Peretz" w:date="2026-02-06T12:14:00Z" w16du:dateUtc="2026-02-06T10:14:00Z">
         <w:r>
           <w:delText>Complexity is the enemy of execution. We aggregate all your assets—across all banks and jurisdictions—into one clear, bottom-line report. You get the clarity you need to make decisions without the administrative headache.</w:delText>
         </w:r>
@@ -2890,7 +2995,7 @@
           <w:b/>
           <w:bCs/>
           <w:lang w:val="en-US"/>
-          <w:rPrChange w:id="99" w:author="Danny Peretz" w:date="2026-02-06T12:19:00Z" w16du:dateUtc="2026-02-06T10:19:00Z">
+          <w:rPrChange w:id="111" w:author="Danny Peretz" w:date="2026-02-06T12:19:00Z" w16du:dateUtc="2026-02-06T10:19:00Z">
             <w:rPr>
               <w:b/>
               <w:bCs/>
@@ -2898,12 +3003,20 @@
           </w:rPrChange>
         </w:rPr>
       </w:pPr>
-      <w:ins w:id="100" w:author="Danny Peretz" w:date="2026-02-06T12:20:00Z" w16du:dateUtc="2026-02-06T10:20:00Z">
+      <w:ins w:id="112" w:author="Danny Peretz" w:date="2026-02-06T12:20:00Z" w16du:dateUtc="2026-02-06T10:20:00Z">
         <w:r>
           <w:rPr>
             <w:b/>
             <w:bCs/>
+            <w:highlight w:val="cyan"/>
             <w:lang w:val="en-US"/>
+            <w:rPrChange w:id="113" w:author="Daniel Peretz" w:date="2026-02-13T15:00:00Z" w16du:dateUtc="2026-02-13T13:00:00Z">
+              <w:rPr>
+                <w:b/>
+                <w:bCs/>
+                <w:lang w:val="en-US"/>
+              </w:rPr>
+            </w:rPrChange>
           </w:rPr>
           <w:t xml:space="preserve">REPLACE THE CURRENT QUOTE (WARREN BUFFET) to: </w:t>
         </w:r>
@@ -2911,118 +3024,133 @@
           <w:rPr>
             <w:b/>
             <w:bCs/>
+            <w:highlight w:val="cyan"/>
             <w:lang w:val="en-US"/>
+            <w:rPrChange w:id="114" w:author="Daniel Peretz" w:date="2026-02-13T15:00:00Z" w16du:dateUtc="2026-02-13T13:00:00Z">
+              <w:rPr>
+                <w:b/>
+                <w:bCs/>
+                <w:lang w:val="en-US"/>
+              </w:rPr>
+            </w:rPrChange>
           </w:rPr>
           <w:br/>
         </w:r>
       </w:ins>
-      <w:ins w:id="101" w:author="Danny Peretz" w:date="2026-02-06T12:20:00Z">
+      <w:ins w:id="115" w:author="Danny Peretz" w:date="2026-02-06T12:20:00Z">
         <w:r>
           <w:rPr>
             <w:b/>
             <w:bCs/>
-          </w:rPr>
-          <w:t>"Risk comes from not knowing what you are doing." — Warren Buffett</w:t>
-        </w:r>
-      </w:ins>
-    </w:p>
-    <w:p>
-      <w:pPr>
-        <w:rPr>
-          <w:del w:id="102" w:author="Danny Peretz" w:date="2026-02-06T12:22:00Z" w16du:dateUtc="2026-02-06T10:22:00Z"/>
-          <w:b/>
-          <w:bCs/>
-        </w:rPr>
-      </w:pPr>
-      <w:r>
-        <w:rPr>
-          <w:b/>
-          <w:bCs/>
-          <w:highlight w:val="yellow"/>
-        </w:rPr>
-        <w:t>Page: Our Services –&gt; Our services:</w:t>
-      </w:r>
-      <w:r>
-        <w:rPr>
-          <w:b/>
-          <w:bCs/>
-        </w:rPr>
-        <w:br/>
-      </w:r>
-      <w:ins w:id="103" w:author="Danny Peretz" w:date="2026-02-06T12:22:00Z" w16du:dateUtc="2026-02-06T10:22:00Z">
-        <w:r>
-          <w:rPr>
-            <w:b/>
-            <w:bCs/>
-          </w:rPr>
-          <w:t xml:space="preserve">Orchestrating Your Financial </w:t>
-        </w:r>
-        <w:proofErr w:type="spellStart"/>
-        <w:r>
-          <w:rPr>
-            <w:b/>
-            <w:bCs/>
-          </w:rPr>
-          <w:t>Life</w:t>
-        </w:r>
-      </w:ins>
-      <w:del w:id="104" w:author="Danny Peretz" w:date="2026-02-06T12:22:00Z" w16du:dateUtc="2026-02-06T10:22:00Z">
-        <w:r>
-          <w:rPr>
-            <w:b/>
-            <w:bCs/>
-          </w:rPr>
-          <w:delText>Comprehensive Family Office Services</w:delText>
-        </w:r>
-      </w:del>
-    </w:p>
-    <w:p>
-      <w:pPr>
-        <w:rPr>
-          <w:ins w:id="105" w:author="Danny Peretz" w:date="2026-02-06T12:26:00Z" w16du:dateUtc="2026-02-06T10:26:00Z"/>
-          <w:rPrChange w:id="106" w:author="Danny Peretz" w:date="2026-02-06T12:26:00Z" w16du:dateUtc="2026-02-06T10:26:00Z">
-            <w:rPr>
-              <w:ins w:id="107" w:author="Danny Peretz" w:date="2026-02-06T12:26:00Z" w16du:dateUtc="2026-02-06T10:26:00Z"/>
-              <w:b/>
-              <w:bCs/>
-            </w:rPr>
-          </w:rPrChange>
-        </w:rPr>
-      </w:pPr>
-      <w:ins w:id="108" w:author="Danny Peretz" w:date="2026-02-06T12:26:00Z" w16du:dateUtc="2026-02-06T10:26:00Z">
-        <w:r>
-          <w:rPr>
-            <w:rPrChange w:id="109" w:author="Danny Peretz" w:date="2026-02-06T12:26:00Z" w16du:dateUtc="2026-02-06T10:26:00Z">
+            <w:highlight w:val="cyan"/>
+            <w:rPrChange w:id="116" w:author="Daniel Peretz" w:date="2026-02-13T15:00:00Z" w16du:dateUtc="2026-02-13T13:00:00Z">
               <w:rPr>
                 <w:b/>
                 <w:bCs/>
               </w:rPr>
             </w:rPrChange>
           </w:rPr>
-          <w:t>Replace</w:t>
-        </w:r>
-        <w:proofErr w:type="spellEnd"/>
-        <w:r>
-          <w:rPr>
-            <w:rPrChange w:id="110" w:author="Danny Peretz" w:date="2026-02-06T12:26:00Z" w16du:dateUtc="2026-02-06T10:26:00Z">
+          <w:t>"Risk comes from not knowing what you are doing." — Warren Buffett</w:t>
+        </w:r>
+      </w:ins>
+    </w:p>
+    <w:p>
+      <w:pPr>
+        <w:rPr>
+          <w:del w:id="117" w:author="Danny Peretz" w:date="2026-02-06T12:22:00Z" w16du:dateUtc="2026-02-06T10:22:00Z"/>
+          <w:b/>
+          <w:bCs/>
+        </w:rPr>
+      </w:pPr>
+      <w:r>
+        <w:rPr>
+          <w:b/>
+          <w:bCs/>
+          <w:highlight w:val="yellow"/>
+        </w:rPr>
+        <w:t>Page: Our Services –&gt; Our services:</w:t>
+      </w:r>
+      <w:r>
+        <w:rPr>
+          <w:b/>
+          <w:bCs/>
+        </w:rPr>
+        <w:br/>
+      </w:r>
+      <w:ins w:id="118" w:author="Danny Peretz" w:date="2026-02-06T12:22:00Z" w16du:dateUtc="2026-02-06T10:22:00Z">
+        <w:r>
+          <w:rPr>
+            <w:b/>
+            <w:bCs/>
+          </w:rPr>
+          <w:t xml:space="preserve">Orchestrating Your Financial </w:t>
+        </w:r>
+        <w:proofErr w:type="spellStart"/>
+        <w:r>
+          <w:rPr>
+            <w:b/>
+            <w:bCs/>
+          </w:rPr>
+          <w:t>Life</w:t>
+        </w:r>
+      </w:ins>
+      <w:del w:id="119" w:author="Danny Peretz" w:date="2026-02-06T12:22:00Z" w16du:dateUtc="2026-02-06T10:22:00Z">
+        <w:r>
+          <w:rPr>
+            <w:b/>
+            <w:bCs/>
+          </w:rPr>
+          <w:delText>Comprehensive Family Office Services</w:delText>
+        </w:r>
+      </w:del>
+    </w:p>
+    <w:p>
+      <w:pPr>
+        <w:rPr>
+          <w:ins w:id="120" w:author="Danny Peretz" w:date="2026-02-06T12:26:00Z" w16du:dateUtc="2026-02-06T10:26:00Z"/>
+          <w:rPrChange w:id="121" w:author="Danny Peretz" w:date="2026-02-06T12:26:00Z" w16du:dateUtc="2026-02-06T10:26:00Z">
+            <w:rPr>
+              <w:ins w:id="122" w:author="Danny Peretz" w:date="2026-02-06T12:26:00Z" w16du:dateUtc="2026-02-06T10:26:00Z"/>
+              <w:b/>
+              <w:bCs/>
+            </w:rPr>
+          </w:rPrChange>
+        </w:rPr>
+      </w:pPr>
+      <w:ins w:id="123" w:author="Danny Peretz" w:date="2026-02-06T12:26:00Z" w16du:dateUtc="2026-02-06T10:26:00Z">
+        <w:r>
+          <w:rPr>
+            <w:rPrChange w:id="124" w:author="Danny Peretz" w:date="2026-02-06T12:26:00Z" w16du:dateUtc="2026-02-06T10:26:00Z">
               <w:rPr>
                 <w:b/>
                 <w:bCs/>
               </w:rPr>
             </w:rPrChange>
           </w:rPr>
+          <w:t>Replace</w:t>
+        </w:r>
+        <w:proofErr w:type="spellEnd"/>
+        <w:r>
+          <w:rPr>
+            <w:rPrChange w:id="125" w:author="Danny Peretz" w:date="2026-02-06T12:26:00Z" w16du:dateUtc="2026-02-06T10:26:00Z">
+              <w:rPr>
+                <w:b/>
+                <w:bCs/>
+              </w:rPr>
+            </w:rPrChange>
+          </w:rPr>
           <w:t xml:space="preserve"> </w:t>
         </w:r>
         <w:r>
           <w:t>“</w:t>
         </w:r>
       </w:ins>
-      <w:ins w:id="111" w:author="Danny Peretz" w:date="2026-02-06T12:26:00Z">
+      <w:ins w:id="126" w:author="Danny Peretz" w:date="2026-02-06T12:26:00Z">
         <w:r>
           <w:t>In an era of global economic shifts, we provide the architectural framework for a successful wealth strategy. Our services are categorized into three core pillars.</w:t>
         </w:r>
       </w:ins>
-      <w:ins w:id="112" w:author="Danny Peretz" w:date="2026-02-06T12:26:00Z" w16du:dateUtc="2026-02-06T10:26:00Z">
+      <w:ins w:id="127" w:author="Danny Peretz" w:date="2026-02-06T12:26:00Z" w16du:dateUtc="2026-02-06T10:26:00Z">
         <w:r>
           <w:t xml:space="preserve">” </w:t>
         </w:r>
@@ -3031,7 +3159,7 @@
           <w:t>Wi</w:t>
         </w:r>
       </w:ins>
-      <w:ins w:id="113" w:author="Danny Peretz" w:date="2026-02-06T12:27:00Z" w16du:dateUtc="2026-02-06T10:27:00Z">
+      <w:ins w:id="128" w:author="Danny Peretz" w:date="2026-02-06T12:27:00Z" w16du:dateUtc="2026-02-06T10:27:00Z">
         <w:r>
           <w:t>th :</w:t>
         </w:r>
@@ -3040,7 +3168,7 @@
           <w:br/>
         </w:r>
       </w:ins>
-      <w:ins w:id="114" w:author="Danny Peretz" w:date="2026-02-06T12:27:00Z">
+      <w:ins w:id="129" w:author="Danny Peretz" w:date="2026-02-06T12:27:00Z">
         <w:r>
           <w:t>We provide the architectural framework for your family enterprise—integrating investment, tax, and legacy strategies into a single, cohesive plan.</w:t>
         </w:r>
@@ -3054,21 +3182,12 @@
           <w:color w:val="EE0000"/>
         </w:rPr>
       </w:pPr>
-      <w:proofErr w:type="spellStart"/>
-      <w:r>
-        <w:rPr>
-          <w:b/>
-          <w:bCs/>
-        </w:rPr>
-        <w:t>Your</w:t>
-      </w:r>
-      <w:proofErr w:type="spellEnd"/>
-      <w:r>
-        <w:rPr>
-          <w:b/>
-          <w:bCs/>
-        </w:rPr>
-        <w:t xml:space="preserve"> Personal CFO:</w:t>
+      <w:r>
+        <w:rPr>
+          <w:b/>
+          <w:bCs/>
+        </w:rPr>
+        <w:t>Your Personal CFO:</w:t>
       </w:r>
       <w:r>
         <w:rPr>
@@ -3109,7 +3228,6 @@
     </w:p>
     <w:p>
       <w:r>
-        <w:lastRenderedPageBreak/>
         <w:t>Instead of selling products, we offer orchestration. We coordinate every aspect of your financial life—investments, tax, legal, and governance—into one unified ecosystem.</w:t>
       </w:r>
     </w:p>
@@ -3179,7 +3297,7 @@
           <w:tab w:val="num" w:pos="720"/>
         </w:tabs>
       </w:pPr>
-      <w:ins w:id="115" w:author="Danny Peretz" w:date="2026-02-06T12:27:00Z">
+      <w:ins w:id="130" w:author="Danny Peretz" w:date="2026-02-06T12:27:00Z">
         <w:r>
           <w:rPr>
             <w:b/>
@@ -3188,7 +3306,7 @@
           <w:t>Wealth Structuring</w:t>
         </w:r>
       </w:ins>
-      <w:del w:id="116" w:author="Danny Peretz" w:date="2026-02-06T12:27:00Z" w16du:dateUtc="2026-02-06T10:27:00Z">
+      <w:del w:id="131" w:author="Danny Peretz" w:date="2026-02-06T12:27:00Z" w16du:dateUtc="2026-02-06T10:27:00Z">
         <w:r>
           <w:rPr>
             <w:b/>
@@ -3232,12 +3350,12 @@
       <w:r>
         <w:t xml:space="preserve"> </w:t>
       </w:r>
-      <w:ins w:id="117" w:author="Danny Peretz" w:date="2026-02-06T12:28:00Z">
+      <w:ins w:id="132" w:author="Danny Peretz" w:date="2026-02-06T12:28:00Z">
         <w:r>
           <w:t>We look beyond liquid assets to include real estate, private business interests, and liabilities in one unified strategy.</w:t>
         </w:r>
       </w:ins>
-      <w:del w:id="118" w:author="Danny Peretz" w:date="2026-02-06T12:28:00Z" w16du:dateUtc="2026-02-06T10:28:00Z">
+      <w:del w:id="133" w:author="Danny Peretz" w:date="2026-02-06T12:28:00Z" w16du:dateUtc="2026-02-06T10:28:00Z">
         <w:r>
           <w:delText>Analyzing your entire balance sheet to set clear, actionable long-term goals.</w:delText>
         </w:r>
@@ -3250,10 +3368,10 @@
           <w:numId w:val="6"/>
         </w:numPr>
         <w:rPr>
-          <w:del w:id="119" w:author="Danny Peretz" w:date="2026-02-06T12:28:00Z" w16du:dateUtc="2026-02-06T10:28:00Z"/>
-        </w:rPr>
-      </w:pPr>
-      <w:del w:id="120" w:author="Danny Peretz" w:date="2026-02-06T12:28:00Z" w16du:dateUtc="2026-02-06T10:28:00Z">
+          <w:del w:id="134" w:author="Danny Peretz" w:date="2026-02-06T12:28:00Z" w16du:dateUtc="2026-02-06T10:28:00Z"/>
+        </w:rPr>
+      </w:pPr>
+      <w:del w:id="135" w:author="Danny Peretz" w:date="2026-02-06T12:28:00Z" w16du:dateUtc="2026-02-06T10:28:00Z">
         <w:r>
           <w:rPr>
             <w:b/>
@@ -3272,6 +3390,12 @@
           <w:ilvl w:val="0"/>
           <w:numId w:val="6"/>
         </w:numPr>
+        <w:rPr>
+          <w:highlight w:val="cyan"/>
+          <w:rPrChange w:id="136" w:author="Daniel Peretz" w:date="2026-02-13T15:07:00Z" w16du:dateUtc="2026-02-13T13:07:00Z">
+            <w:rPr/>
+          </w:rPrChange>
+        </w:rPr>
       </w:pPr>
       <w:r>
         <w:rPr>
@@ -3283,19 +3407,64 @@
       <w:r>
         <w:t xml:space="preserve"> </w:t>
       </w:r>
-      <w:ins w:id="121" w:author="Danny Peretz" w:date="2026-02-06T12:29:00Z">
+      <w:ins w:id="137" w:author="Danny Peretz" w:date="2026-02-06T12:29:00Z">
         <w:r>
           <w:t>Creating the decision-making framework that prevents conflict and prepares the next generation for stewardship.</w:t>
         </w:r>
       </w:ins>
-      <w:del w:id="122" w:author="Danny Peretz" w:date="2026-02-06T12:29:00Z" w16du:dateUtc="2026-02-06T10:29:00Z">
-        <w:r>
+      <w:del w:id="138" w:author="Danny Peretz" w:date="2026-02-06T12:29:00Z" w16du:dateUtc="2026-02-06T10:29:00Z">
+        <w:r>
+          <w:rPr>
+            <w:highlight w:val="cyan"/>
+            <w:rPrChange w:id="139" w:author="Daniel Peretz" w:date="2026-02-13T15:07:00Z" w16du:dateUtc="2026-02-13T13:07:00Z">
+              <w:rPr/>
+            </w:rPrChange>
+          </w:rPr>
           <w:delText>Establishing decision-making protocols to prevent conflict and prepare heirs for leadership</w:delText>
         </w:r>
       </w:del>
       <w:r>
+        <w:rPr>
+          <w:highlight w:val="cyan"/>
+          <w:rPrChange w:id="140" w:author="Daniel Peretz" w:date="2026-02-13T15:07:00Z" w16du:dateUtc="2026-02-13T13:07:00Z">
+            <w:rPr/>
+          </w:rPrChange>
+        </w:rPr>
         <w:t>.</w:t>
       </w:r>
+      <w:ins w:id="141" w:author="Daniel Peretz" w:date="2026-02-13T15:07:00Z" w16du:dateUtc="2026-02-13T13:07:00Z">
+        <w:r>
+          <w:rPr>
+            <w:rFonts w:hint="cs"/>
+            <w:highlight w:val="cyan"/>
+            <w:rtl/>
+          </w:rPr>
+          <w:t xml:space="preserve"> </w:t>
+        </w:r>
+        <w:r>
+          <w:rPr>
+            <w:highlight w:val="cyan"/>
+            <w:lang w:val="en-US"/>
+          </w:rPr>
+          <w:sym w:font="Wingdings" w:char="F0E0"/>
+        </w:r>
+        <w:r>
+          <w:rPr>
+            <w:highlight w:val="cyan"/>
+            <w:lang w:val="en-US"/>
+          </w:rPr>
+          <w:t xml:space="preserve"> delete </w:t>
+        </w:r>
+        <w:proofErr w:type="gramStart"/>
+        <w:r>
+          <w:rPr>
+            <w:highlight w:val="cyan"/>
+            <w:lang w:val="en-US"/>
+          </w:rPr>
+          <w:t>this !</w:t>
+        </w:r>
+      </w:ins>
+      <w:proofErr w:type="gramEnd"/>
     </w:p>
     <w:p>
       <w:r>
@@ -3305,7 +3474,7 @@
         </w:rPr>
         <w:t xml:space="preserve">2. Investment Management </w:t>
       </w:r>
-      <w:del w:id="123" w:author="Danny Peretz" w:date="2026-02-06T12:29:00Z" w16du:dateUtc="2026-02-06T10:29:00Z">
+      <w:del w:id="142" w:author="Danny Peretz" w:date="2026-02-06T12:29:00Z" w16du:dateUtc="2026-02-06T10:29:00Z">
         <w:r>
           <w:rPr>
             <w:b/>
@@ -3374,12 +3543,12 @@
       <w:r>
         <w:t xml:space="preserve"> </w:t>
       </w:r>
-      <w:ins w:id="124" w:author="Danny Peretz" w:date="2026-02-06T12:30:00Z">
+      <w:ins w:id="143" w:author="Danny Peretz" w:date="2026-02-06T12:30:00Z">
         <w:r>
           <w:t>Open Architecture: We are not tied to any bank or fund. We ruthlessly select best-in-class managers solely for your benefit.</w:t>
         </w:r>
       </w:ins>
-      <w:del w:id="125" w:author="Danny Peretz" w:date="2026-02-06T12:30:00Z" w16du:dateUtc="2026-02-06T10:30:00Z">
+      <w:del w:id="144" w:author="Danny Peretz" w:date="2026-02-06T12:30:00Z" w16du:dateUtc="2026-02-06T10:30:00Z">
         <w:r>
           <w:delText xml:space="preserve">We are not married to any bank or fund. We select the best performers for </w:delText>
         </w:r>
@@ -3398,7 +3567,7 @@
     <w:p>
       <w:pPr>
         <w:rPr>
-          <w:del w:id="126" w:author="Danny Peretz" w:date="2026-02-06T12:41:00Z" w16du:dateUtc="2026-02-06T10:41:00Z"/>
+          <w:del w:id="145" w:author="Danny Peretz" w:date="2026-02-06T12:41:00Z" w16du:dateUtc="2026-02-06T10:41:00Z"/>
         </w:rPr>
       </w:pPr>
       <w:r>
@@ -3408,7 +3577,7 @@
         </w:rPr>
         <w:t xml:space="preserve">3. </w:t>
       </w:r>
-      <w:del w:id="127" w:author="Danny Peretz" w:date="2026-02-06T12:34:00Z" w16du:dateUtc="2026-02-06T10:34:00Z">
+      <w:del w:id="146" w:author="Danny Peretz" w:date="2026-02-06T12:34:00Z" w16du:dateUtc="2026-02-06T10:34:00Z">
         <w:r>
           <w:rPr>
             <w:b/>
@@ -3417,7 +3586,7 @@
           <w:delText xml:space="preserve">Execution </w:delText>
         </w:r>
       </w:del>
-      <w:ins w:id="128" w:author="Danny Peretz" w:date="2026-02-06T12:34:00Z" w16du:dateUtc="2026-02-06T10:34:00Z">
+      <w:ins w:id="147" w:author="Danny Peretz" w:date="2026-02-06T12:34:00Z" w16du:dateUtc="2026-02-06T10:34:00Z">
         <w:r>
           <w:rPr>
             <w:b/>
@@ -3440,7 +3609,7 @@
         </w:rPr>
         <w:t xml:space="preserve">&amp; Oversight </w:t>
       </w:r>
-      <w:del w:id="129" w:author="Danny Peretz" w:date="2026-02-06T12:31:00Z" w16du:dateUtc="2026-02-06T10:31:00Z">
+      <w:del w:id="148" w:author="Danny Peretz" w:date="2026-02-06T12:31:00Z" w16du:dateUtc="2026-02-06T10:31:00Z">
         <w:r>
           <w:rPr>
             <w:b/>
@@ -3452,17 +3621,17 @@
           <w:delText xml:space="preserve"> </w:delText>
         </w:r>
       </w:del>
-      <w:del w:id="130" w:author="Danny Peretz" w:date="2026-02-06T12:41:00Z" w16du:dateUtc="2026-02-06T10:41:00Z">
+      <w:del w:id="149" w:author="Danny Peretz" w:date="2026-02-06T12:41:00Z" w16du:dateUtc="2026-02-06T10:41:00Z">
         <w:r>
           <w:delText>We handle the complexity so you can enjoy your life.</w:delText>
         </w:r>
       </w:del>
-      <w:ins w:id="131" w:author="Danny Peretz" w:date="2026-02-06T12:41:00Z" w16du:dateUtc="2026-02-06T10:41:00Z">
+      <w:ins w:id="150" w:author="Danny Peretz" w:date="2026-02-06T12:41:00Z" w16du:dateUtc="2026-02-06T10:41:00Z">
         <w:r>
           <w:t xml:space="preserve">  </w:t>
         </w:r>
       </w:ins>
-      <w:ins w:id="132" w:author="Danny Peretz" w:date="2026-02-06T12:41:00Z">
+      <w:ins w:id="151" w:author="Danny Peretz" w:date="2026-02-06T12:41:00Z">
         <w:r>
           <w:t xml:space="preserve">We translate strategy into action, handling the precise execution of trades, logistics, and operational oversight on your </w:t>
         </w:r>
@@ -3475,16 +3644,16 @@
     <w:p>
       <w:pPr>
         <w:rPr>
-          <w:ins w:id="133" w:author="Danny Peretz" w:date="2026-02-06T12:36:00Z" w16du:dateUtc="2026-02-06T10:36:00Z"/>
-          <w:rPrChange w:id="134" w:author="Danny Peretz" w:date="2026-02-06T12:36:00Z" w16du:dateUtc="2026-02-06T10:36:00Z">
+          <w:ins w:id="152" w:author="Danny Peretz" w:date="2026-02-06T12:36:00Z" w16du:dateUtc="2026-02-06T10:36:00Z"/>
+          <w:rPrChange w:id="153" w:author="Danny Peretz" w:date="2026-02-06T12:36:00Z" w16du:dateUtc="2026-02-06T10:36:00Z">
             <w:rPr>
-              <w:ins w:id="135" w:author="Danny Peretz" w:date="2026-02-06T12:36:00Z" w16du:dateUtc="2026-02-06T10:36:00Z"/>
+              <w:ins w:id="154" w:author="Danny Peretz" w:date="2026-02-06T12:36:00Z" w16du:dateUtc="2026-02-06T10:36:00Z"/>
               <w:b/>
               <w:bCs/>
             </w:rPr>
           </w:rPrChange>
         </w:rPr>
-        <w:pPrChange w:id="136" w:author="Danny Peretz" w:date="2026-02-06T12:41:00Z" w16du:dateUtc="2026-02-06T10:41:00Z">
+        <w:pPrChange w:id="155" w:author="Danny Peretz" w:date="2026-02-06T12:41:00Z" w16du:dateUtc="2026-02-06T10:41:00Z">
           <w:pPr>
             <w:numPr>
               <w:numId w:val="8"/>
@@ -3496,7 +3665,7 @@
           </w:pPr>
         </w:pPrChange>
       </w:pPr>
-      <w:ins w:id="137" w:author="Danny Peretz" w:date="2026-02-06T12:36:00Z">
+      <w:ins w:id="156" w:author="Danny Peretz" w:date="2026-02-06T12:36:00Z">
         <w:r>
           <w:rPr>
             <w:b/>
@@ -3513,7 +3682,7 @@
           <w:t xml:space="preserve"> Trade Execution</w:t>
         </w:r>
       </w:ins>
-      <w:ins w:id="138" w:author="Danny Peretz" w:date="2026-02-06T12:36:00Z" w16du:dateUtc="2026-02-06T10:36:00Z">
+      <w:ins w:id="157" w:author="Danny Peretz" w:date="2026-02-06T12:36:00Z" w16du:dateUtc="2026-02-06T10:36:00Z">
         <w:r>
           <w:rPr>
             <w:b/>
@@ -3522,17 +3691,17 @@
           <w:t>:</w:t>
         </w:r>
       </w:ins>
-      <w:ins w:id="139" w:author="Danny Peretz" w:date="2026-02-06T12:36:00Z">
+      <w:ins w:id="158" w:author="Danny Peretz" w:date="2026-02-06T12:36:00Z">
         <w:r>
           <w:t xml:space="preserve"> We don't just advise; we implement. We handle all </w:t>
         </w:r>
       </w:ins>
-      <w:ins w:id="140" w:author="Danny Peretz" w:date="2026-02-06T12:36:00Z" w16du:dateUtc="2026-02-06T10:36:00Z">
+      <w:ins w:id="159" w:author="Danny Peretz" w:date="2026-02-06T12:36:00Z" w16du:dateUtc="2026-02-06T10:36:00Z">
         <w:r>
           <w:t>trading</w:t>
         </w:r>
       </w:ins>
-      <w:ins w:id="141" w:author="Danny Peretz" w:date="2026-02-06T12:36:00Z">
+      <w:ins w:id="160" w:author="Danny Peretz" w:date="2026-02-06T12:36:00Z">
         <w:r>
           <w:t xml:space="preserve"> orders, capital calls, and subscription documents directly with your banks and custodians, ensuring decisions are executed swiftly and accurately.</w:t>
         </w:r>
@@ -3550,18 +3719,17 @@
           <w:b/>
           <w:bCs/>
         </w:rPr>
-        <w:lastRenderedPageBreak/>
         <w:t>Consolidated Reporting:</w:t>
       </w:r>
       <w:r>
         <w:t xml:space="preserve"> </w:t>
       </w:r>
-      <w:ins w:id="142" w:author="Danny Peretz" w:date="2026-02-06T12:37:00Z" w16du:dateUtc="2026-02-06T10:37:00Z">
+      <w:ins w:id="161" w:author="Danny Peretz" w:date="2026-02-06T12:37:00Z" w16du:dateUtc="2026-02-06T10:37:00Z">
         <w:r>
           <w:t>One-Page Clarity: We aggregate every account, currency, and asset class into a single, transparent report, giving you a true bottom-line view of your wealth.</w:t>
         </w:r>
       </w:ins>
-      <w:del w:id="143" w:author="Danny Peretz" w:date="2026-02-06T12:37:00Z" w16du:dateUtc="2026-02-06T10:37:00Z">
+      <w:del w:id="162" w:author="Danny Peretz" w:date="2026-02-06T12:37:00Z" w16du:dateUtc="2026-02-06T10:37:00Z">
         <w:r>
           <w:delText>One clear bottom line. We aggregate all your accounts from all banks into a single, easy-to-read report</w:delText>
         </w:r>
@@ -3577,7 +3745,7 @@
           <w:numId w:val="8"/>
         </w:numPr>
         <w:rPr>
-          <w:ins w:id="144" w:author="Danny Peretz" w:date="2026-02-06T12:43:00Z" w16du:dateUtc="2026-02-06T10:43:00Z"/>
+          <w:ins w:id="163" w:author="Danny Peretz" w:date="2026-02-06T12:43:00Z" w16du:dateUtc="2026-02-06T10:43:00Z"/>
         </w:rPr>
       </w:pPr>
       <w:r>
@@ -3597,22 +3765,83 @@
           <w:ilvl w:val="0"/>
           <w:numId w:val="8"/>
         </w:numPr>
-      </w:pPr>
-      <w:ins w:id="145" w:author="Danny Peretz" w:date="2026-02-06T12:43:00Z" w16du:dateUtc="2026-02-06T10:43:00Z">
+        <w:rPr>
+          <w:highlight w:val="cyan"/>
+          <w:rPrChange w:id="164" w:author="Daniel Peretz" w:date="2026-02-13T15:09:00Z" w16du:dateUtc="2026-02-13T13:09:00Z">
+            <w:rPr/>
+          </w:rPrChange>
+        </w:rPr>
+      </w:pPr>
+      <w:ins w:id="165" w:author="Danny Peretz" w:date="2026-02-06T12:43:00Z" w16du:dateUtc="2026-02-06T10:43:00Z">
         <w:r>
           <w:rPr>
             <w:b/>
             <w:bCs/>
+            <w:highlight w:val="cyan"/>
+            <w:rPrChange w:id="166" w:author="Daniel Peretz" w:date="2026-02-13T15:09:00Z" w16du:dateUtc="2026-02-13T13:09:00Z">
+              <w:rPr>
+                <w:b/>
+                <w:bCs/>
+              </w:rPr>
+            </w:rPrChange>
           </w:rPr>
           <w:t>Wealth Administration:</w:t>
         </w:r>
         <w:r>
+          <w:rPr>
+            <w:highlight w:val="cyan"/>
+            <w:rPrChange w:id="167" w:author="Daniel Peretz" w:date="2026-02-13T15:09:00Z" w16du:dateUtc="2026-02-13T13:09:00Z">
+              <w:rPr/>
+            </w:rPrChange>
+          </w:rPr>
           <w:t xml:space="preserve">  </w:t>
         </w:r>
       </w:ins>
-      <w:ins w:id="146" w:author="Danny Peretz" w:date="2026-02-06T12:44:00Z">
-        <w:r>
+      <w:ins w:id="168" w:author="Danny Peretz" w:date="2026-02-06T12:44:00Z">
+        <w:r>
+          <w:rPr>
+            <w:highlight w:val="cyan"/>
+            <w:rPrChange w:id="169" w:author="Daniel Peretz" w:date="2026-02-13T15:09:00Z" w16du:dateUtc="2026-02-13T13:09:00Z">
+              <w:rPr/>
+            </w:rPrChange>
+          </w:rPr>
           <w:t>We manage the administrative backbone of your financial life—coordinating tax filings, maintaining documentation, and ensuring all legal entities remain compliant and up to date.</w:t>
+        </w:r>
+      </w:ins>
+      <w:ins w:id="170" w:author="Daniel Peretz" w:date="2026-02-13T15:09:00Z" w16du:dateUtc="2026-02-13T13:09:00Z">
+        <w:r>
+          <w:rPr>
+            <w:highlight w:val="cyan"/>
+          </w:rPr>
+          <w:t xml:space="preserve"> – </w:t>
+        </w:r>
+        <w:proofErr w:type="gramStart"/>
+        <w:r>
+          <w:rPr>
+            <w:b/>
+            <w:bCs/>
+            <w:highlight w:val="cyan"/>
+          </w:rPr>
+          <w:t>have to</w:t>
+        </w:r>
+        <w:proofErr w:type="gramEnd"/>
+        <w:r>
+          <w:rPr>
+            <w:b/>
+            <w:bCs/>
+            <w:highlight w:val="cyan"/>
+          </w:rPr>
+          <w:t xml:space="preserve"> be in different section</w:t>
+        </w:r>
+      </w:ins>
+      <w:ins w:id="171" w:author="Daniel Peretz" w:date="2026-02-13T15:10:00Z" w16du:dateUtc="2026-02-13T13:10:00Z">
+        <w:r>
+          <w:rPr>
+            <w:b/>
+            <w:bCs/>
+            <w:highlight w:val="cyan"/>
+          </w:rPr>
+          <w:t xml:space="preserve"> (like provider coordination and other sections).</w:t>
         </w:r>
       </w:ins>
     </w:p>
@@ -3623,10 +3852,10 @@
           <w:numId w:val="8"/>
         </w:numPr>
         <w:rPr>
-          <w:del w:id="147" w:author="Danny Peretz" w:date="2026-02-06T12:37:00Z" w16du:dateUtc="2026-02-06T10:37:00Z"/>
-        </w:rPr>
-      </w:pPr>
-      <w:del w:id="148" w:author="Danny Peretz" w:date="2026-02-06T12:37:00Z" w16du:dateUtc="2026-02-06T10:37:00Z">
+          <w:del w:id="172" w:author="Danny Peretz" w:date="2026-02-06T12:37:00Z" w16du:dateUtc="2026-02-06T10:37:00Z"/>
+        </w:rPr>
+      </w:pPr>
+      <w:del w:id="173" w:author="Danny Peretz" w:date="2026-02-06T12:37:00Z" w16du:dateUtc="2026-02-06T10:37:00Z">
         <w:r>
           <w:rPr>
             <w:b/>
@@ -3666,7 +3895,7 @@
         <w:rPr>
           <w:color w:val="A02B93" w:themeColor="accent5"/>
           <w:lang w:val="en-US"/>
-          <w:rPrChange w:id="149" w:author="Danny Peretz" w:date="2026-02-06T12:41:00Z" w16du:dateUtc="2026-02-06T10:41:00Z">
+          <w:rPrChange w:id="174" w:author="Danny Peretz" w:date="2026-02-06T12:41:00Z" w16du:dateUtc="2026-02-06T10:41:00Z">
             <w:rPr>
               <w:color w:val="EE0000"/>
               <w:lang w:val="en-US"/>
@@ -3680,7 +3909,7 @@
           <w:iCs/>
           <w:color w:val="A02B93" w:themeColor="accent5"/>
           <w:lang w:val="en-US"/>
-          <w:rPrChange w:id="150" w:author="Danny Peretz" w:date="2026-02-06T12:41:00Z" w16du:dateUtc="2026-02-06T10:41:00Z">
+          <w:rPrChange w:id="175" w:author="Danny Peretz" w:date="2026-02-06T12:41:00Z" w16du:dateUtc="2026-02-06T10:41:00Z">
             <w:rPr>
               <w:i/>
               <w:iCs/>
@@ -3699,10 +3928,10 @@
           <w:numId w:val="9"/>
         </w:numPr>
         <w:rPr>
-          <w:del w:id="151" w:author="Danny Peretz" w:date="2026-02-06T12:45:00Z" w16du:dateUtc="2026-02-06T10:45:00Z"/>
-        </w:rPr>
-      </w:pPr>
-      <w:del w:id="152" w:author="Danny Peretz" w:date="2026-02-06T12:45:00Z" w16du:dateUtc="2026-02-06T10:45:00Z">
+          <w:del w:id="176" w:author="Danny Peretz" w:date="2026-02-06T12:45:00Z" w16du:dateUtc="2026-02-06T10:45:00Z"/>
+        </w:rPr>
+      </w:pPr>
+      <w:del w:id="177" w:author="Danny Peretz" w:date="2026-02-06T12:45:00Z" w16du:dateUtc="2026-02-06T10:45:00Z">
         <w:r>
           <w:rPr>
             <w:b/>
@@ -3711,7 +3940,7 @@
           <w:delText>Discovery</w:delText>
         </w:r>
       </w:del>
-      <w:ins w:id="153" w:author="Danny Peretz" w:date="2026-02-06T12:45:00Z" w16du:dateUtc="2026-02-06T10:45:00Z">
+      <w:ins w:id="178" w:author="Danny Peretz" w:date="2026-02-06T12:45:00Z" w16du:dateUtc="2026-02-06T10:45:00Z">
         <w:r>
           <w:rPr>
             <w:b/>
@@ -3730,7 +3959,7 @@
       <w:r>
         <w:t xml:space="preserve"> </w:t>
       </w:r>
-      <w:ins w:id="154" w:author="Danny Peretz" w:date="2026-02-06T12:45:00Z">
+      <w:ins w:id="179" w:author="Danny Peretz" w:date="2026-02-06T12:45:00Z">
         <w:r>
           <w:t xml:space="preserve">We start with a comprehensive audit of your financial life. We </w:t>
         </w:r>
@@ -3743,12 +3972,12 @@
           <w:t xml:space="preserve"> your balance sheet, legal structures, fees, and family dynamics to understand exactly where you stand—and uncover risks you may not see.</w:t>
         </w:r>
       </w:ins>
-      <w:ins w:id="155" w:author="Danny Peretz" w:date="2026-02-06T12:45:00Z" w16du:dateUtc="2026-02-06T10:45:00Z">
+      <w:ins w:id="180" w:author="Danny Peretz" w:date="2026-02-06T12:45:00Z" w16du:dateUtc="2026-02-06T10:45:00Z">
         <w:r>
           <w:t xml:space="preserve"> </w:t>
         </w:r>
       </w:ins>
-      <w:del w:id="156" w:author="Danny Peretz" w:date="2026-02-06T12:45:00Z" w16du:dateUtc="2026-02-06T10:45:00Z">
+      <w:del w:id="181" w:author="Danny Peretz" w:date="2026-02-06T12:45:00Z" w16du:dateUtc="2026-02-06T10:45:00Z">
         <w:r>
           <w:delText>We listen. We deep-dive into your family’s history, values, and financial picture.</w:delText>
         </w:r>
@@ -3761,7 +3990,7 @@
           <w:numId w:val="9"/>
         </w:numPr>
         <w:rPr>
-          <w:del w:id="157" w:author="Danny Peretz" w:date="2026-02-06T12:46:00Z" w16du:dateUtc="2026-02-06T10:46:00Z"/>
+          <w:del w:id="182" w:author="Danny Peretz" w:date="2026-02-06T12:46:00Z" w16du:dateUtc="2026-02-06T10:46:00Z"/>
         </w:rPr>
       </w:pPr>
       <w:r>
@@ -3774,7 +4003,7 @@
       <w:r>
         <w:t xml:space="preserve"> </w:t>
       </w:r>
-      <w:ins w:id="158" w:author="Danny Peretz" w:date="2026-02-06T12:46:00Z">
+      <w:ins w:id="183" w:author="Danny Peretz" w:date="2026-02-06T12:46:00Z">
         <w:r>
           <w:t xml:space="preserve">We design your Master Plan. You receive a unified strategy that connects your tax, investment, and legacy goals into a single, clear roadmap—replacing fragmented advice with a cohesive </w:t>
         </w:r>
@@ -3783,7 +4012,7 @@
           <w:t>vision.</w:t>
         </w:r>
       </w:ins>
-      <w:del w:id="159" w:author="Danny Peretz" w:date="2026-02-06T12:46:00Z" w16du:dateUtc="2026-02-06T10:46:00Z">
+      <w:del w:id="184" w:author="Danny Peretz" w:date="2026-02-06T12:46:00Z" w16du:dateUtc="2026-02-06T10:46:00Z">
         <w:r>
           <w:delText>We build. You get a comprehensive "Wealth Blueprint" covering all assets and liabilities.</w:delText>
         </w:r>
@@ -3796,7 +4025,7 @@
           <w:numId w:val="9"/>
         </w:numPr>
       </w:pPr>
-      <w:ins w:id="160" w:author="Danny Peretz" w:date="2026-02-06T12:46:00Z">
+      <w:ins w:id="185" w:author="Danny Peretz" w:date="2026-02-06T12:46:00Z">
         <w:r>
           <w:rPr>
             <w:b/>
@@ -3806,7 +4035,7 @@
         </w:r>
       </w:ins>
       <w:proofErr w:type="spellEnd"/>
-      <w:del w:id="161" w:author="Danny Peretz" w:date="2026-02-06T12:46:00Z" w16du:dateUtc="2026-02-06T10:46:00Z">
+      <w:del w:id="186" w:author="Danny Peretz" w:date="2026-02-06T12:46:00Z" w16du:dateUtc="2026-02-06T10:46:00Z">
         <w:r>
           <w:rPr>
             <w:b/>
@@ -3825,12 +4054,12 @@
       <w:r>
         <w:t xml:space="preserve"> </w:t>
       </w:r>
-      <w:ins w:id="162" w:author="Danny Peretz" w:date="2026-02-06T12:46:00Z">
+      <w:ins w:id="187" w:author="Danny Peretz" w:date="2026-02-06T12:46:00Z">
         <w:r>
           <w:t>We turn the plan into action. We execute trades, open accounts, and coordinate with your legal and tax teams—handling the operational heavy lifting to ensure the strategy is executed precisely.</w:t>
         </w:r>
       </w:ins>
-      <w:del w:id="163" w:author="Danny Peretz" w:date="2026-02-06T12:46:00Z" w16du:dateUtc="2026-02-06T10:46:00Z">
+      <w:del w:id="188" w:author="Danny Peretz" w:date="2026-02-06T12:46:00Z" w16du:dateUtc="2026-02-06T10:46:00Z">
         <w:r>
           <w:delText>We lead. We implement the plan, coordinate providers, and monitor everything ongoing.</w:delText>
         </w:r>
@@ -3840,13 +4069,780 @@
     <w:p>
       <w:pPr>
         <w:rPr>
-          <w:del w:id="164" w:author="Danny Peretz" w:date="2026-02-06T12:45:00Z" w16du:dateUtc="2026-02-06T10:45:00Z"/>
+          <w:del w:id="189" w:author="Danny Peretz" w:date="2026-02-06T12:45:00Z" w16du:dateUtc="2026-02-06T10:45:00Z"/>
         </w:rPr>
       </w:pPr>
     </w:p>
     <w:p/>
     <w:p/>
-    <w:p/>
+    <w:p>
+      <w:pPr>
+        <w:rPr>
+          <w:ins w:id="190" w:author="Daniel Peretz" w:date="2026-02-13T15:30:00Z" w16du:dateUtc="2026-02-13T13:30:00Z"/>
+        </w:rPr>
+      </w:pPr>
+    </w:p>
+    <w:p>
+      <w:ins w:id="191" w:author="Daniel Peretz" w:date="2026-02-13T15:30:00Z" w16du:dateUtc="2026-02-13T13:30:00Z">
+        <w:r>
+          <w:rPr>
+            <w:highlight w:val="cyan"/>
+            <w:rPrChange w:id="192" w:author="Daniel Peretz" w:date="2026-02-13T15:31:00Z" w16du:dateUtc="2026-02-13T13:31:00Z">
+              <w:rPr/>
+            </w:rPrChange>
+          </w:rPr>
+          <w:t xml:space="preserve">Replace the current content under “Our investment </w:t>
+        </w:r>
+      </w:ins>
+      <w:ins w:id="193" w:author="Daniel Peretz" w:date="2026-02-13T15:32:00Z" w16du:dateUtc="2026-02-13T13:32:00Z">
+        <w:r>
+          <w:rPr>
+            <w:highlight w:val="cyan"/>
+          </w:rPr>
+          <w:t>Philosophy</w:t>
+        </w:r>
+      </w:ins>
+      <w:ins w:id="194" w:author="Daniel Peretz" w:date="2026-02-13T15:30:00Z" w16du:dateUtc="2026-02-13T13:30:00Z">
+        <w:r>
+          <w:rPr>
+            <w:highlight w:val="cyan"/>
+            <w:rPrChange w:id="195" w:author="Daniel Peretz" w:date="2026-02-13T15:31:00Z" w16du:dateUtc="2026-02-13T13:31:00Z">
+              <w:rPr/>
+            </w:rPrChange>
+          </w:rPr>
+          <w:t>” with the followin</w:t>
+        </w:r>
+      </w:ins>
+      <w:ins w:id="196" w:author="Daniel Peretz" w:date="2026-02-13T15:31:00Z" w16du:dateUtc="2026-02-13T13:31:00Z">
+        <w:r>
+          <w:rPr>
+            <w:highlight w:val="cyan"/>
+            <w:rPrChange w:id="197" w:author="Daniel Peretz" w:date="2026-02-13T15:31:00Z" w16du:dateUtc="2026-02-13T13:31:00Z">
+              <w:rPr/>
+            </w:rPrChange>
+          </w:rPr>
+          <w:t>g:</w:t>
+        </w:r>
+      </w:ins>
+    </w:p>
+    <w:p>
+      <w:pPr>
+        <w:rPr>
+          <w:ins w:id="198" w:author="Daniel Peretz" w:date="2026-02-13T15:29:00Z"/>
+          <w:b/>
+          <w:bCs/>
+          <w:rPrChange w:id="199" w:author="Daniel Peretz" w:date="2026-02-13T15:31:00Z" w16du:dateUtc="2026-02-13T13:31:00Z">
+            <w:rPr>
+              <w:ins w:id="200" w:author="Daniel Peretz" w:date="2026-02-13T15:29:00Z"/>
+              <w:b/>
+              <w:bCs/>
+              <w:highlight w:val="yellow"/>
+            </w:rPr>
+          </w:rPrChange>
+        </w:rPr>
+      </w:pPr>
+      <w:ins w:id="201" w:author="Daniel Peretz" w:date="2026-02-13T15:29:00Z">
+        <w:r>
+          <w:rPr>
+            <w:b/>
+            <w:bCs/>
+            <w:rPrChange w:id="202" w:author="Daniel Peretz" w:date="2026-02-13T15:31:00Z" w16du:dateUtc="2026-02-13T13:31:00Z">
+              <w:rPr>
+                <w:b/>
+                <w:bCs/>
+                <w:highlight w:val="yellow"/>
+              </w:rPr>
+            </w:rPrChange>
+          </w:rPr>
+          <w:t>Our Investment Philosophy</w:t>
+        </w:r>
+      </w:ins>
+    </w:p>
+    <w:p>
+      <w:pPr>
+        <w:rPr>
+          <w:ins w:id="203" w:author="Daniel Peretz" w:date="2026-02-13T15:29:00Z"/>
+          <w:rPrChange w:id="204" w:author="Daniel Peretz" w:date="2026-02-13T15:30:00Z" w16du:dateUtc="2026-02-13T13:30:00Z">
+            <w:rPr>
+              <w:ins w:id="205" w:author="Daniel Peretz" w:date="2026-02-13T15:29:00Z"/>
+              <w:b/>
+              <w:bCs/>
+              <w:highlight w:val="yellow"/>
+            </w:rPr>
+          </w:rPrChange>
+        </w:rPr>
+      </w:pPr>
+      <w:ins w:id="206" w:author="Daniel Peretz" w:date="2026-02-13T15:29:00Z">
+        <w:r>
+          <w:rPr>
+            <w:i/>
+            <w:iCs/>
+            <w:rPrChange w:id="207" w:author="Daniel Peretz" w:date="2026-02-13T15:30:00Z" w16du:dateUtc="2026-02-13T13:30:00Z">
+              <w:rPr>
+                <w:b/>
+                <w:bCs/>
+                <w:i/>
+                <w:iCs/>
+                <w:highlight w:val="yellow"/>
+              </w:rPr>
+            </w:rPrChange>
+          </w:rPr>
+          <w:t>A Framework of Rigor, Alignment, and Institutional Discipline.</w:t>
+        </w:r>
+      </w:ins>
+    </w:p>
+    <w:p>
+      <w:pPr>
+        <w:rPr>
+          <w:ins w:id="208" w:author="Daniel Peretz" w:date="2026-02-13T15:29:00Z"/>
+          <w:rPrChange w:id="209" w:author="Daniel Peretz" w:date="2026-02-13T15:31:00Z" w16du:dateUtc="2026-02-13T13:31:00Z">
+            <w:rPr>
+              <w:ins w:id="210" w:author="Daniel Peretz" w:date="2026-02-13T15:29:00Z"/>
+              <w:b/>
+              <w:bCs/>
+              <w:highlight w:val="yellow"/>
+            </w:rPr>
+          </w:rPrChange>
+        </w:rPr>
+      </w:pPr>
+      <w:ins w:id="211" w:author="Daniel Peretz" w:date="2026-02-13T15:29:00Z">
+        <w:r>
+          <w:rPr>
+            <w:rPrChange w:id="212" w:author="Daniel Peretz" w:date="2026-02-13T15:31:00Z" w16du:dateUtc="2026-02-13T13:31:00Z">
+              <w:rPr>
+                <w:b/>
+                <w:bCs/>
+                <w:highlight w:val="yellow"/>
+              </w:rPr>
+            </w:rPrChange>
+          </w:rPr>
+          <w:t>At Family Wealth Advisors (FWA), we do not manage portfolios in isolation; we manage them in the context of a family’s multi-generational legacy. Our philosophy is built on the belief that superior long-term outcomes are the result of a deliberate, repeatable process—not a reaction to the noise of the day.</w:t>
+        </w:r>
+      </w:ins>
+    </w:p>
+    <w:p>
+      <w:pPr>
+        <w:rPr>
+          <w:ins w:id="213" w:author="Daniel Peretz" w:date="2026-02-13T15:29:00Z"/>
+          <w:rPrChange w:id="214" w:author="Daniel Peretz" w:date="2026-02-13T15:30:00Z" w16du:dateUtc="2026-02-13T13:30:00Z">
+            <w:rPr>
+              <w:ins w:id="215" w:author="Daniel Peretz" w:date="2026-02-13T15:29:00Z"/>
+              <w:b/>
+              <w:bCs/>
+              <w:highlight w:val="yellow"/>
+            </w:rPr>
+          </w:rPrChange>
+        </w:rPr>
+      </w:pPr>
+      <w:ins w:id="216" w:author="Daniel Peretz" w:date="2026-02-13T15:29:00Z">
+        <w:r>
+          <w:rPr>
+            <w:rPrChange w:id="217" w:author="Daniel Peretz" w:date="2026-02-13T15:30:00Z" w16du:dateUtc="2026-02-13T13:30:00Z">
+              <w:rPr>
+                <w:b/>
+                <w:bCs/>
+                <w:highlight w:val="yellow"/>
+              </w:rPr>
+            </w:rPrChange>
+          </w:rPr>
+          <w:pict w14:anchorId="53AAAADE">
+            <v:rect id="_x0000_i1033" style="width:0;height:1.5pt" o:hralign="center" o:hrstd="t" o:hr="t" fillcolor="#a0a0a0" stroked="f"/>
+          </w:pict>
+        </w:r>
+      </w:ins>
+    </w:p>
+    <w:p>
+      <w:pPr>
+        <w:rPr>
+          <w:ins w:id="218" w:author="Daniel Peretz" w:date="2026-02-13T15:29:00Z"/>
+          <w:rPrChange w:id="219" w:author="Daniel Peretz" w:date="2026-02-13T15:30:00Z" w16du:dateUtc="2026-02-13T13:30:00Z">
+            <w:rPr>
+              <w:ins w:id="220" w:author="Daniel Peretz" w:date="2026-02-13T15:29:00Z"/>
+              <w:b/>
+              <w:bCs/>
+              <w:highlight w:val="yellow"/>
+            </w:rPr>
+          </w:rPrChange>
+        </w:rPr>
+      </w:pPr>
+      <w:ins w:id="221" w:author="Daniel Peretz" w:date="2026-02-13T15:29:00Z">
+        <w:r>
+          <w:rPr>
+            <w:rPrChange w:id="222" w:author="Daniel Peretz" w:date="2026-02-13T15:30:00Z" w16du:dateUtc="2026-02-13T13:30:00Z">
+              <w:rPr>
+                <w:b/>
+                <w:bCs/>
+                <w:highlight w:val="yellow"/>
+              </w:rPr>
+            </w:rPrChange>
+          </w:rPr>
+          <w:t>The FWA Strategic Framework</w:t>
+        </w:r>
+      </w:ins>
+    </w:p>
+    <w:p>
+      <w:pPr>
+        <w:rPr>
+          <w:ins w:id="223" w:author="Daniel Peretz" w:date="2026-02-13T15:29:00Z"/>
+          <w:rPrChange w:id="224" w:author="Daniel Peretz" w:date="2026-02-13T15:30:00Z" w16du:dateUtc="2026-02-13T13:30:00Z">
+            <w:rPr>
+              <w:ins w:id="225" w:author="Daniel Peretz" w:date="2026-02-13T15:29:00Z"/>
+              <w:b/>
+              <w:bCs/>
+              <w:highlight w:val="yellow"/>
+            </w:rPr>
+          </w:rPrChange>
+        </w:rPr>
+      </w:pPr>
+      <w:ins w:id="226" w:author="Daniel Peretz" w:date="2026-02-13T15:29:00Z">
+        <w:r>
+          <w:rPr>
+            <w:rPrChange w:id="227" w:author="Daniel Peretz" w:date="2026-02-13T15:30:00Z" w16du:dateUtc="2026-02-13T13:30:00Z">
+              <w:rPr>
+                <w:b/>
+                <w:bCs/>
+                <w:highlight w:val="yellow"/>
+              </w:rPr>
+            </w:rPrChange>
+          </w:rPr>
+          <w:t>1. Evidence-Led Methodology</w:t>
+        </w:r>
+      </w:ins>
+    </w:p>
+    <w:p>
+      <w:pPr>
+        <w:rPr>
+          <w:ins w:id="228" w:author="Daniel Peretz" w:date="2026-02-13T15:29:00Z"/>
+          <w:rPrChange w:id="229" w:author="Daniel Peretz" w:date="2026-02-13T15:30:00Z" w16du:dateUtc="2026-02-13T13:30:00Z">
+            <w:rPr>
+              <w:ins w:id="230" w:author="Daniel Peretz" w:date="2026-02-13T15:29:00Z"/>
+              <w:b/>
+              <w:bCs/>
+              <w:highlight w:val="yellow"/>
+            </w:rPr>
+          </w:rPrChange>
+        </w:rPr>
+      </w:pPr>
+      <w:ins w:id="231" w:author="Daniel Peretz" w:date="2026-02-13T15:29:00Z">
+        <w:r>
+          <w:rPr>
+            <w:rPrChange w:id="232" w:author="Daniel Peretz" w:date="2026-02-13T15:30:00Z" w16du:dateUtc="2026-02-13T13:30:00Z">
+              <w:rPr>
+                <w:b/>
+                <w:bCs/>
+                <w:highlight w:val="yellow"/>
+              </w:rPr>
+            </w:rPrChange>
+          </w:rPr>
+          <w:t>We believe that markets are the most efficient processors of information. Our role is not to attempt to "outguess" the collective wisdom of the global markets, but to intelligently capture its growth.</w:t>
+        </w:r>
+      </w:ins>
+    </w:p>
+    <w:p>
+      <w:pPr>
+        <w:numPr>
+          <w:ilvl w:val="0"/>
+          <w:numId w:val="13"/>
+        </w:numPr>
+        <w:rPr>
+          <w:ins w:id="233" w:author="Daniel Peretz" w:date="2026-02-13T15:29:00Z"/>
+          <w:rPrChange w:id="234" w:author="Daniel Peretz" w:date="2026-02-13T15:30:00Z" w16du:dateUtc="2026-02-13T13:30:00Z">
+            <w:rPr>
+              <w:ins w:id="235" w:author="Daniel Peretz" w:date="2026-02-13T15:29:00Z"/>
+              <w:b/>
+              <w:bCs/>
+              <w:highlight w:val="yellow"/>
+            </w:rPr>
+          </w:rPrChange>
+        </w:rPr>
+      </w:pPr>
+      <w:ins w:id="236" w:author="Daniel Peretz" w:date="2026-02-13T15:29:00Z">
+        <w:r>
+          <w:rPr>
+            <w:rPrChange w:id="237" w:author="Daniel Peretz" w:date="2026-02-13T15:30:00Z" w16du:dateUtc="2026-02-13T13:30:00Z">
+              <w:rPr>
+                <w:b/>
+                <w:bCs/>
+                <w:highlight w:val="yellow"/>
+              </w:rPr>
+            </w:rPrChange>
+          </w:rPr>
+          <w:t>Principled Allocation: We utilize a sophisticated, data-driven framework to identify global drivers of return.</w:t>
+        </w:r>
+      </w:ins>
+    </w:p>
+    <w:p>
+      <w:pPr>
+        <w:numPr>
+          <w:ilvl w:val="0"/>
+          <w:numId w:val="13"/>
+        </w:numPr>
+        <w:rPr>
+          <w:ins w:id="238" w:author="Daniel Peretz" w:date="2026-02-13T15:29:00Z"/>
+          <w:rPrChange w:id="239" w:author="Daniel Peretz" w:date="2026-02-13T15:30:00Z" w16du:dateUtc="2026-02-13T13:30:00Z">
+            <w:rPr>
+              <w:ins w:id="240" w:author="Daniel Peretz" w:date="2026-02-13T15:29:00Z"/>
+              <w:b/>
+              <w:bCs/>
+              <w:highlight w:val="yellow"/>
+            </w:rPr>
+          </w:rPrChange>
+        </w:rPr>
+      </w:pPr>
+      <w:ins w:id="241" w:author="Daniel Peretz" w:date="2026-02-13T15:29:00Z">
+        <w:r>
+          <w:rPr>
+            <w:rPrChange w:id="242" w:author="Daniel Peretz" w:date="2026-02-13T15:30:00Z" w16du:dateUtc="2026-02-13T13:30:00Z">
+              <w:rPr>
+                <w:b/>
+                <w:bCs/>
+                <w:highlight w:val="yellow"/>
+              </w:rPr>
+            </w:rPrChange>
+          </w:rPr>
+          <w:t>Structural Diversification: We move beyond simple asset classes to focus on the underlying factors that drive wealth creation across various economic cycles.</w:t>
+        </w:r>
+      </w:ins>
+    </w:p>
+    <w:p>
+      <w:pPr>
+        <w:rPr>
+          <w:ins w:id="243" w:author="Daniel Peretz" w:date="2026-02-13T15:29:00Z"/>
+          <w:rPrChange w:id="244" w:author="Daniel Peretz" w:date="2026-02-13T15:30:00Z" w16du:dateUtc="2026-02-13T13:30:00Z">
+            <w:rPr>
+              <w:ins w:id="245" w:author="Daniel Peretz" w:date="2026-02-13T15:29:00Z"/>
+              <w:b/>
+              <w:bCs/>
+              <w:highlight w:val="yellow"/>
+            </w:rPr>
+          </w:rPrChange>
+        </w:rPr>
+      </w:pPr>
+      <w:ins w:id="246" w:author="Daniel Peretz" w:date="2026-02-13T15:29:00Z">
+        <w:r>
+          <w:rPr>
+            <w:rPrChange w:id="247" w:author="Daniel Peretz" w:date="2026-02-13T15:30:00Z" w16du:dateUtc="2026-02-13T13:30:00Z">
+              <w:rPr>
+                <w:b/>
+                <w:bCs/>
+                <w:highlight w:val="yellow"/>
+              </w:rPr>
+            </w:rPrChange>
+          </w:rPr>
+          <w:t>2. Risk Architecture &amp; Preservation</w:t>
+        </w:r>
+      </w:ins>
+    </w:p>
+    <w:p>
+      <w:pPr>
+        <w:rPr>
+          <w:ins w:id="248" w:author="Daniel Peretz" w:date="2026-02-13T15:29:00Z"/>
+          <w:rPrChange w:id="249" w:author="Daniel Peretz" w:date="2026-02-13T15:30:00Z" w16du:dateUtc="2026-02-13T13:30:00Z">
+            <w:rPr>
+              <w:ins w:id="250" w:author="Daniel Peretz" w:date="2026-02-13T15:29:00Z"/>
+              <w:b/>
+              <w:bCs/>
+              <w:highlight w:val="yellow"/>
+            </w:rPr>
+          </w:rPrChange>
+        </w:rPr>
+      </w:pPr>
+      <w:ins w:id="251" w:author="Daniel Peretz" w:date="2026-02-13T15:29:00Z">
+        <w:r>
+          <w:rPr>
+            <w:rPrChange w:id="252" w:author="Daniel Peretz" w:date="2026-02-13T15:30:00Z" w16du:dateUtc="2026-02-13T13:30:00Z">
+              <w:rPr>
+                <w:b/>
+                <w:bCs/>
+                <w:highlight w:val="yellow"/>
+              </w:rPr>
+            </w:rPrChange>
+          </w:rPr>
+          <w:t>In the Family Office context, risk is more than just "volatility"—it is the potential for a permanent loss of purchasing power. We view risk management as an architectural challenge.</w:t>
+        </w:r>
+      </w:ins>
+    </w:p>
+    <w:p>
+      <w:pPr>
+        <w:numPr>
+          <w:ilvl w:val="0"/>
+          <w:numId w:val="14"/>
+        </w:numPr>
+        <w:rPr>
+          <w:ins w:id="253" w:author="Daniel Peretz" w:date="2026-02-13T15:29:00Z"/>
+          <w:rPrChange w:id="254" w:author="Daniel Peretz" w:date="2026-02-13T15:30:00Z" w16du:dateUtc="2026-02-13T13:30:00Z">
+            <w:rPr>
+              <w:ins w:id="255" w:author="Daniel Peretz" w:date="2026-02-13T15:29:00Z"/>
+              <w:b/>
+              <w:bCs/>
+              <w:highlight w:val="yellow"/>
+            </w:rPr>
+          </w:rPrChange>
+        </w:rPr>
+      </w:pPr>
+      <w:ins w:id="256" w:author="Daniel Peretz" w:date="2026-02-13T15:29:00Z">
+        <w:r>
+          <w:rPr>
+            <w:rPrChange w:id="257" w:author="Daniel Peretz" w:date="2026-02-13T15:30:00Z" w16du:dateUtc="2026-02-13T13:30:00Z">
+              <w:rPr>
+                <w:b/>
+                <w:bCs/>
+                <w:highlight w:val="yellow"/>
+              </w:rPr>
+            </w:rPrChange>
+          </w:rPr>
+          <w:t>Compensated Risk: We focus capital where the expected return justifies the exposure.</w:t>
+        </w:r>
+      </w:ins>
+    </w:p>
+    <w:p>
+      <w:pPr>
+        <w:numPr>
+          <w:ilvl w:val="0"/>
+          <w:numId w:val="14"/>
+        </w:numPr>
+        <w:rPr>
+          <w:ins w:id="258" w:author="Daniel Peretz" w:date="2026-02-13T15:29:00Z"/>
+          <w:rPrChange w:id="259" w:author="Daniel Peretz" w:date="2026-02-13T15:30:00Z" w16du:dateUtc="2026-02-13T13:30:00Z">
+            <w:rPr>
+              <w:ins w:id="260" w:author="Daniel Peretz" w:date="2026-02-13T15:29:00Z"/>
+              <w:b/>
+              <w:bCs/>
+              <w:highlight w:val="yellow"/>
+            </w:rPr>
+          </w:rPrChange>
+        </w:rPr>
+      </w:pPr>
+      <w:ins w:id="261" w:author="Daniel Peretz" w:date="2026-02-13T15:29:00Z">
+        <w:r>
+          <w:rPr>
+            <w:rPrChange w:id="262" w:author="Daniel Peretz" w:date="2026-02-13T15:30:00Z" w16du:dateUtc="2026-02-13T13:30:00Z">
+              <w:rPr>
+                <w:b/>
+                <w:bCs/>
+                <w:highlight w:val="yellow"/>
+              </w:rPr>
+            </w:rPrChange>
+          </w:rPr>
+          <w:t>Strategic Liquidity: We ensure that every portfolio is structured to meet immediate liquidity needs without compromising long-term growth objectives.</w:t>
+        </w:r>
+      </w:ins>
+    </w:p>
+    <w:p>
+      <w:pPr>
+        <w:rPr>
+          <w:ins w:id="263" w:author="Daniel Peretz" w:date="2026-02-13T15:29:00Z"/>
+          <w:rPrChange w:id="264" w:author="Daniel Peretz" w:date="2026-02-13T15:30:00Z" w16du:dateUtc="2026-02-13T13:30:00Z">
+            <w:rPr>
+              <w:ins w:id="265" w:author="Daniel Peretz" w:date="2026-02-13T15:29:00Z"/>
+              <w:b/>
+              <w:bCs/>
+              <w:highlight w:val="yellow"/>
+            </w:rPr>
+          </w:rPrChange>
+        </w:rPr>
+      </w:pPr>
+      <w:ins w:id="266" w:author="Daniel Peretz" w:date="2026-02-13T15:29:00Z">
+        <w:r>
+          <w:rPr>
+            <w:rPrChange w:id="267" w:author="Daniel Peretz" w:date="2026-02-13T15:30:00Z" w16du:dateUtc="2026-02-13T13:30:00Z">
+              <w:rPr>
+                <w:b/>
+                <w:bCs/>
+                <w:highlight w:val="yellow"/>
+              </w:rPr>
+            </w:rPrChange>
+          </w:rPr>
+          <w:t xml:space="preserve">3. Professional Stewardship &amp; </w:t>
+        </w:r>
+        <w:proofErr w:type="spellStart"/>
+        <w:r>
+          <w:rPr>
+            <w:rPrChange w:id="268" w:author="Daniel Peretz" w:date="2026-02-13T15:30:00Z" w16du:dateUtc="2026-02-13T13:30:00Z">
+              <w:rPr>
+                <w:b/>
+                <w:bCs/>
+                <w:highlight w:val="yellow"/>
+              </w:rPr>
+            </w:rPrChange>
+          </w:rPr>
+          <w:t>Behavioral</w:t>
+        </w:r>
+        <w:proofErr w:type="spellEnd"/>
+        <w:r>
+          <w:rPr>
+            <w:rPrChange w:id="269" w:author="Daniel Peretz" w:date="2026-02-13T15:30:00Z" w16du:dateUtc="2026-02-13T13:30:00Z">
+              <w:rPr>
+                <w:b/>
+                <w:bCs/>
+                <w:highlight w:val="yellow"/>
+              </w:rPr>
+            </w:rPrChange>
+          </w:rPr>
+          <w:t xml:space="preserve"> Edge</w:t>
+        </w:r>
+      </w:ins>
+    </w:p>
+    <w:p>
+      <w:pPr>
+        <w:rPr>
+          <w:ins w:id="270" w:author="Daniel Peretz" w:date="2026-02-13T15:29:00Z"/>
+          <w:rPrChange w:id="271" w:author="Daniel Peretz" w:date="2026-02-13T15:30:00Z" w16du:dateUtc="2026-02-13T13:30:00Z">
+            <w:rPr>
+              <w:ins w:id="272" w:author="Daniel Peretz" w:date="2026-02-13T15:29:00Z"/>
+              <w:b/>
+              <w:bCs/>
+              <w:highlight w:val="yellow"/>
+            </w:rPr>
+          </w:rPrChange>
+        </w:rPr>
+      </w:pPr>
+      <w:ins w:id="273" w:author="Daniel Peretz" w:date="2026-02-13T15:29:00Z">
+        <w:r>
+          <w:rPr>
+            <w:rPrChange w:id="274" w:author="Daniel Peretz" w:date="2026-02-13T15:30:00Z" w16du:dateUtc="2026-02-13T13:30:00Z">
+              <w:rPr>
+                <w:b/>
+                <w:bCs/>
+                <w:highlight w:val="yellow"/>
+              </w:rPr>
+            </w:rPrChange>
+          </w:rPr>
+          <w:t>The most significant variable in any investment plan is the discipline to see it through. As your family’s Chief Investment Officer, we act as a professional filter between the headlines and your capital.</w:t>
+        </w:r>
+      </w:ins>
+    </w:p>
+    <w:p>
+      <w:pPr>
+        <w:numPr>
+          <w:ilvl w:val="0"/>
+          <w:numId w:val="15"/>
+        </w:numPr>
+        <w:rPr>
+          <w:ins w:id="275" w:author="Daniel Peretz" w:date="2026-02-13T15:29:00Z"/>
+          <w:rPrChange w:id="276" w:author="Daniel Peretz" w:date="2026-02-13T15:30:00Z" w16du:dateUtc="2026-02-13T13:30:00Z">
+            <w:rPr>
+              <w:ins w:id="277" w:author="Daniel Peretz" w:date="2026-02-13T15:29:00Z"/>
+              <w:b/>
+              <w:bCs/>
+              <w:highlight w:val="yellow"/>
+            </w:rPr>
+          </w:rPrChange>
+        </w:rPr>
+      </w:pPr>
+      <w:ins w:id="278" w:author="Daniel Peretz" w:date="2026-02-13T15:29:00Z">
+        <w:r>
+          <w:rPr>
+            <w:rPrChange w:id="279" w:author="Daniel Peretz" w:date="2026-02-13T15:30:00Z" w16du:dateUtc="2026-02-13T13:30:00Z">
+              <w:rPr>
+                <w:b/>
+                <w:bCs/>
+                <w:highlight w:val="yellow"/>
+              </w:rPr>
+            </w:rPrChange>
+          </w:rPr>
+          <w:t xml:space="preserve">The </w:t>
+        </w:r>
+        <w:proofErr w:type="spellStart"/>
+        <w:r>
+          <w:rPr>
+            <w:rPrChange w:id="280" w:author="Daniel Peretz" w:date="2026-02-13T15:30:00Z" w16du:dateUtc="2026-02-13T13:30:00Z">
+              <w:rPr>
+                <w:b/>
+                <w:bCs/>
+                <w:highlight w:val="yellow"/>
+              </w:rPr>
+            </w:rPrChange>
+          </w:rPr>
+          <w:t>Behavioral</w:t>
+        </w:r>
+        <w:proofErr w:type="spellEnd"/>
+        <w:r>
+          <w:rPr>
+            <w:rPrChange w:id="281" w:author="Daniel Peretz" w:date="2026-02-13T15:30:00Z" w16du:dateUtc="2026-02-13T13:30:00Z">
+              <w:rPr>
+                <w:b/>
+                <w:bCs/>
+                <w:highlight w:val="yellow"/>
+              </w:rPr>
+            </w:rPrChange>
+          </w:rPr>
+          <w:t xml:space="preserve"> Bridge: We provide the objective perspective necessary to maintain focus during market extremes.</w:t>
+        </w:r>
+      </w:ins>
+    </w:p>
+    <w:p>
+      <w:pPr>
+        <w:numPr>
+          <w:ilvl w:val="0"/>
+          <w:numId w:val="15"/>
+        </w:numPr>
+        <w:rPr>
+          <w:ins w:id="282" w:author="Daniel Peretz" w:date="2026-02-13T15:29:00Z"/>
+          <w:rPrChange w:id="283" w:author="Daniel Peretz" w:date="2026-02-13T15:33:00Z" w16du:dateUtc="2026-02-13T13:33:00Z">
+            <w:rPr>
+              <w:ins w:id="284" w:author="Daniel Peretz" w:date="2026-02-13T15:29:00Z"/>
+              <w:b/>
+              <w:bCs/>
+              <w:highlight w:val="yellow"/>
+            </w:rPr>
+          </w:rPrChange>
+        </w:rPr>
+      </w:pPr>
+      <w:ins w:id="285" w:author="Daniel Peretz" w:date="2026-02-13T15:29:00Z">
+        <w:r>
+          <w:rPr>
+            <w:rPrChange w:id="286" w:author="Daniel Peretz" w:date="2026-02-13T15:33:00Z" w16du:dateUtc="2026-02-13T13:33:00Z">
+              <w:rPr>
+                <w:b/>
+                <w:bCs/>
+                <w:highlight w:val="yellow"/>
+              </w:rPr>
+            </w:rPrChange>
+          </w:rPr>
+          <w:t>Process over Impulse: Our decisions are governed by a predetermined framework, ensuring that strategy always triumphs over sentiment.</w:t>
+        </w:r>
+      </w:ins>
+    </w:p>
+    <w:p>
+      <w:pPr>
+        <w:rPr>
+          <w:ins w:id="287" w:author="Daniel Peretz" w:date="2026-02-13T15:29:00Z"/>
+          <w:rPrChange w:id="288" w:author="Daniel Peretz" w:date="2026-02-13T15:33:00Z" w16du:dateUtc="2026-02-13T13:33:00Z">
+            <w:rPr>
+              <w:ins w:id="289" w:author="Daniel Peretz" w:date="2026-02-13T15:29:00Z"/>
+              <w:b/>
+              <w:bCs/>
+              <w:highlight w:val="yellow"/>
+            </w:rPr>
+          </w:rPrChange>
+        </w:rPr>
+      </w:pPr>
+      <w:ins w:id="290" w:author="Daniel Peretz" w:date="2026-02-13T15:29:00Z">
+        <w:r>
+          <w:rPr>
+            <w:rPrChange w:id="291" w:author="Daniel Peretz" w:date="2026-02-13T15:33:00Z" w16du:dateUtc="2026-02-13T13:33:00Z">
+              <w:rPr>
+                <w:b/>
+                <w:bCs/>
+                <w:highlight w:val="yellow"/>
+              </w:rPr>
+            </w:rPrChange>
+          </w:rPr>
+          <w:t>4. The Fiduciary &amp; Tax-Aware Foundation</w:t>
+        </w:r>
+      </w:ins>
+    </w:p>
+    <w:p>
+      <w:pPr>
+        <w:rPr>
+          <w:ins w:id="292" w:author="Daniel Peretz" w:date="2026-02-13T15:29:00Z"/>
+          <w:rPrChange w:id="293" w:author="Daniel Peretz" w:date="2026-02-13T15:33:00Z" w16du:dateUtc="2026-02-13T13:33:00Z">
+            <w:rPr>
+              <w:ins w:id="294" w:author="Daniel Peretz" w:date="2026-02-13T15:29:00Z"/>
+              <w:b/>
+              <w:bCs/>
+              <w:highlight w:val="yellow"/>
+            </w:rPr>
+          </w:rPrChange>
+        </w:rPr>
+      </w:pPr>
+      <w:ins w:id="295" w:author="Daniel Peretz" w:date="2026-02-13T15:29:00Z">
+        <w:r>
+          <w:rPr>
+            <w:rPrChange w:id="296" w:author="Daniel Peretz" w:date="2026-02-13T15:33:00Z" w16du:dateUtc="2026-02-13T13:33:00Z">
+              <w:rPr>
+                <w:b/>
+                <w:bCs/>
+                <w:highlight w:val="yellow"/>
+              </w:rPr>
+            </w:rPrChange>
+          </w:rPr>
+          <w:t>Our philosophy is built on a foundation of absolute alignment. As a multi-family office, we operate with a transparency that traditional institutions often lack.</w:t>
+        </w:r>
+      </w:ins>
+    </w:p>
+    <w:p>
+      <w:pPr>
+        <w:numPr>
+          <w:ilvl w:val="0"/>
+          <w:numId w:val="16"/>
+        </w:numPr>
+        <w:rPr>
+          <w:ins w:id="297" w:author="Daniel Peretz" w:date="2026-02-13T15:29:00Z"/>
+          <w:rPrChange w:id="298" w:author="Daniel Peretz" w:date="2026-02-13T15:33:00Z" w16du:dateUtc="2026-02-13T13:33:00Z">
+            <w:rPr>
+              <w:ins w:id="299" w:author="Daniel Peretz" w:date="2026-02-13T15:29:00Z"/>
+              <w:b/>
+              <w:bCs/>
+              <w:highlight w:val="yellow"/>
+            </w:rPr>
+          </w:rPrChange>
+        </w:rPr>
+      </w:pPr>
+      <w:ins w:id="300" w:author="Daniel Peretz" w:date="2026-02-13T15:29:00Z">
+        <w:r>
+          <w:rPr>
+            <w:rPrChange w:id="301" w:author="Daniel Peretz" w:date="2026-02-13T15:33:00Z" w16du:dateUtc="2026-02-13T13:33:00Z">
+              <w:rPr>
+                <w:b/>
+                <w:bCs/>
+                <w:highlight w:val="yellow"/>
+              </w:rPr>
+            </w:rPrChange>
+          </w:rPr>
+          <w:t>Unconflicted Advice: We maintain a pure fiduciary standard. Our interests are uniquely aligned with yours, free from the constraints of proprietary products or hidden commissions.</w:t>
+        </w:r>
+      </w:ins>
+    </w:p>
+    <w:p>
+      <w:pPr>
+        <w:numPr>
+          <w:ilvl w:val="0"/>
+          <w:numId w:val="16"/>
+        </w:numPr>
+        <w:rPr>
+          <w:ins w:id="302" w:author="Daniel Peretz" w:date="2026-02-13T15:29:00Z"/>
+          <w:rPrChange w:id="303" w:author="Daniel Peretz" w:date="2026-02-13T15:33:00Z" w16du:dateUtc="2026-02-13T13:33:00Z">
+            <w:rPr>
+              <w:ins w:id="304" w:author="Daniel Peretz" w:date="2026-02-13T15:29:00Z"/>
+              <w:b/>
+              <w:bCs/>
+              <w:highlight w:val="yellow"/>
+            </w:rPr>
+          </w:rPrChange>
+        </w:rPr>
+      </w:pPr>
+      <w:ins w:id="305" w:author="Daniel Peretz" w:date="2026-02-13T15:29:00Z">
+        <w:r>
+          <w:rPr>
+            <w:rPrChange w:id="306" w:author="Daniel Peretz" w:date="2026-02-13T15:33:00Z" w16du:dateUtc="2026-02-13T13:33:00Z">
+              <w:rPr>
+                <w:b/>
+                <w:bCs/>
+                <w:highlight w:val="yellow"/>
+              </w:rPr>
+            </w:rPrChange>
+          </w:rPr>
+          <w:t>Structural Efficiency: Our philosophy integrates tax-aware strategy and cross-border optimization into the core of the investment process.</w:t>
+        </w:r>
+      </w:ins>
+    </w:p>
+    <w:p>
+      <w:pPr>
+        <w:rPr>
+          <w:ins w:id="307" w:author="Daniel Peretz" w:date="2026-02-13T15:29:00Z" w16du:dateUtc="2026-02-13T13:29:00Z"/>
+          <w:rPrChange w:id="308" w:author="Daniel Peretz" w:date="2026-02-13T15:33:00Z" w16du:dateUtc="2026-02-13T13:33:00Z">
+            <w:rPr>
+              <w:ins w:id="309" w:author="Daniel Peretz" w:date="2026-02-13T15:29:00Z" w16du:dateUtc="2026-02-13T13:29:00Z"/>
+              <w:b/>
+              <w:bCs/>
+              <w:highlight w:val="yellow"/>
+            </w:rPr>
+          </w:rPrChange>
+        </w:rPr>
+      </w:pPr>
+    </w:p>
     <w:p>
       <w:pPr>
         <w:rPr>
@@ -3860,7 +4856,6 @@
           <w:bCs/>
           <w:highlight w:val="yellow"/>
         </w:rPr>
-        <w:lastRenderedPageBreak/>
         <w:t xml:space="preserve">Page </w:t>
       </w:r>
       <w:r>
@@ -4254,7 +5249,6 @@
         </w:numPr>
       </w:pPr>
       <w:r>
-        <w:lastRenderedPageBreak/>
         <w:t>FWA Standard: We credit 100% of all third-party commissions back to your account.</w:t>
       </w:r>
     </w:p>
@@ -4302,6 +5296,155 @@
 <file path=word/numbering.xml><?xml version="1.0" encoding="utf-8"?>
 <w:numbering xmlns:wpc="http://schemas.microsoft.com/office/word/2010/wordprocessingCanvas" xmlns:cx="http://schemas.microsoft.com/office/drawing/2014/chartex" xmlns:cx1="http://schemas.microsoft.com/office/drawing/2015/9/8/chartex" xmlns:cx2="http://schemas.microsoft.com/office/drawing/2015/10/21/chartex" xmlns:cx3="http://schemas.microsoft.com/office/drawing/2016/5/9/chartex" xmlns:cx4="http://schemas.microsoft.com/office/drawing/2016/5/10/chartex" xmlns:cx5="http://schemas.microsoft.com/office/drawing/2016/5/11/chartex" xmlns:cx6="http://schemas.microsoft.com/office/drawing/2016/5/12/chartex" xmlns:cx7="http://schemas.microsoft.com/office/drawing/2016/5/13/chartex" xmlns:cx8="http://schemas.microsoft.com/office/drawing/2016/5/14/chartex" xmlns:mc="http://schemas.openxmlformats.org/markup-compatibility/2006" xmlns:aink="http://schemas.microsoft.com/office/drawing/2016/ink" xmlns:am3d="http://schemas.microsoft.com/office/drawing/2017/model3d" xmlns:o="urn:schemas-microsoft-com:office:office" xmlns:oel="http://schemas.microsoft.com/office/2019/extlst" xmlns:r="http://schemas.openxmlformats.org/officeDocument/2006/relationships" xmlns:m="http://schemas.openxmlformats.org/officeDocument/2006/math" xmlns:v="urn:schemas-microsoft-com:vml" xmlns:wp14="http://schemas.microsoft.com/office/word/2010/wordprocessingDrawing" xmlns:wp="http://schemas.openxmlformats.org/drawingml/2006/wordprocessingDrawing" xmlns:w10="urn:schemas-microsoft-com:office:word" xmlns:w="http://schemas.openxmlformats.org/wordprocessingml/2006/main" xmlns:w14="http://schemas.microsoft.com/office/word/2010/wordml" xmlns:w15="http://schemas.microsoft.com/office/word/2012/wordml" xmlns:w16cex="http://schemas.microsoft.com/office/word/2018/wordml/cex" xmlns:w16cid="http://schemas.microsoft.com/office/word/2016/wordml/cid" xmlns:w16="http://schemas.microsoft.com/office/word/2018/wordml" xmlns:w16du="http://schemas.microsoft.com/office/word/2023/wordml/word16du" xmlns:w16sdtdh="http://schemas.microsoft.com/office/word/2020/wordml/sdtdatahash" xmlns:w16sdtfl="http://schemas.microsoft.com/office/word/2024/wordml/sdtformatlock" xmlns:w16se="http://schemas.microsoft.com/office/word/2015/wordml/symex" xmlns:wpg="http://schemas.microsoft.com/office/word/2010/wordprocessingGroup" xmlns:wpi="http://schemas.microsoft.com/office/word/2010/wordprocessingInk" xmlns:wne="http://schemas.microsoft.com/office/word/2006/wordml" xmlns:wps="http://schemas.microsoft.com/office/word/2010/wordprocessingShape" mc:Ignorable="w14 w15 w16se w16cid w16 w16cex w16sdtdh w16sdtfl w16du wp14">
   <w:abstractNum w:abstractNumId="0" w15:restartNumberingAfterBreak="0">
+    <w:nsid w:val="03300384"/>
+    <w:multiLevelType w:val="multilevel"/>
+    <w:tmpl w:val="1CCC0822"/>
+    <w:lvl w:ilvl="0">
+      <w:start w:val="1"/>
+      <w:numFmt w:val="bullet"/>
+      <w:lvlText w:val=""/>
+      <w:lvlJc w:val="left"/>
+      <w:pPr>
+        <w:tabs>
+          <w:tab w:val="num" w:pos="720"/>
+        </w:tabs>
+        <w:ind w:left="720" w:hanging="360"/>
+      </w:pPr>
+      <w:rPr>
+        <w:rFonts w:ascii="Symbol" w:hAnsi="Symbol" w:hint="default"/>
+        <w:sz w:val="20"/>
+      </w:rPr>
+    </w:lvl>
+    <w:lvl w:ilvl="1" w:tentative="1">
+      <w:start w:val="1"/>
+      <w:numFmt w:val="bullet"/>
+      <w:lvlText w:val="o"/>
+      <w:lvlJc w:val="left"/>
+      <w:pPr>
+        <w:tabs>
+          <w:tab w:val="num" w:pos="1440"/>
+        </w:tabs>
+        <w:ind w:left="1440" w:hanging="360"/>
+      </w:pPr>
+      <w:rPr>
+        <w:rFonts w:ascii="Courier New" w:hAnsi="Courier New" w:hint="default"/>
+        <w:sz w:val="20"/>
+      </w:rPr>
+    </w:lvl>
+    <w:lvl w:ilvl="2" w:tentative="1">
+      <w:start w:val="1"/>
+      <w:numFmt w:val="bullet"/>
+      <w:lvlText w:val=""/>
+      <w:lvlJc w:val="left"/>
+      <w:pPr>
+        <w:tabs>
+          <w:tab w:val="num" w:pos="2160"/>
+        </w:tabs>
+        <w:ind w:left="2160" w:hanging="360"/>
+      </w:pPr>
+      <w:rPr>
+        <w:rFonts w:ascii="Wingdings" w:hAnsi="Wingdings" w:hint="default"/>
+        <w:sz w:val="20"/>
+      </w:rPr>
+    </w:lvl>
+    <w:lvl w:ilvl="3" w:tentative="1">
+      <w:start w:val="1"/>
+      <w:numFmt w:val="bullet"/>
+      <w:lvlText w:val=""/>
+      <w:lvlJc w:val="left"/>
+      <w:pPr>
+        <w:tabs>
+          <w:tab w:val="num" w:pos="2880"/>
+        </w:tabs>
+        <w:ind w:left="2880" w:hanging="360"/>
+      </w:pPr>
+      <w:rPr>
+        <w:rFonts w:ascii="Wingdings" w:hAnsi="Wingdings" w:hint="default"/>
+        <w:sz w:val="20"/>
+      </w:rPr>
+    </w:lvl>
+    <w:lvl w:ilvl="4" w:tentative="1">
+      <w:start w:val="1"/>
+      <w:numFmt w:val="bullet"/>
+      <w:lvlText w:val=""/>
+      <w:lvlJc w:val="left"/>
+      <w:pPr>
+        <w:tabs>
+          <w:tab w:val="num" w:pos="3600"/>
+        </w:tabs>
+        <w:ind w:left="3600" w:hanging="360"/>
+      </w:pPr>
+      <w:rPr>
+        <w:rFonts w:ascii="Wingdings" w:hAnsi="Wingdings" w:hint="default"/>
+        <w:sz w:val="20"/>
+      </w:rPr>
+    </w:lvl>
+    <w:lvl w:ilvl="5" w:tentative="1">
+      <w:start w:val="1"/>
+      <w:numFmt w:val="bullet"/>
+      <w:lvlText w:val=""/>
+      <w:lvlJc w:val="left"/>
+      <w:pPr>
+        <w:tabs>
+          <w:tab w:val="num" w:pos="4320"/>
+        </w:tabs>
+        <w:ind w:left="4320" w:hanging="360"/>
+      </w:pPr>
+      <w:rPr>
+        <w:rFonts w:ascii="Wingdings" w:hAnsi="Wingdings" w:hint="default"/>
+        <w:sz w:val="20"/>
+      </w:rPr>
+    </w:lvl>
+    <w:lvl w:ilvl="6" w:tentative="1">
+      <w:start w:val="1"/>
+      <w:numFmt w:val="bullet"/>
+      <w:lvlText w:val=""/>
+      <w:lvlJc w:val="left"/>
+      <w:pPr>
+        <w:tabs>
+          <w:tab w:val="num" w:pos="5040"/>
+        </w:tabs>
+        <w:ind w:left="5040" w:hanging="360"/>
+      </w:pPr>
+      <w:rPr>
+        <w:rFonts w:ascii="Wingdings" w:hAnsi="Wingdings" w:hint="default"/>
+        <w:sz w:val="20"/>
+      </w:rPr>
+    </w:lvl>
+    <w:lvl w:ilvl="7" w:tentative="1">
+      <w:start w:val="1"/>
+      <w:numFmt w:val="bullet"/>
+      <w:lvlText w:val=""/>
+      <w:lvlJc w:val="left"/>
+      <w:pPr>
+        <w:tabs>
+          <w:tab w:val="num" w:pos="5760"/>
+        </w:tabs>
+        <w:ind w:left="5760" w:hanging="360"/>
+      </w:pPr>
+      <w:rPr>
+        <w:rFonts w:ascii="Wingdings" w:hAnsi="Wingdings" w:hint="default"/>
+        <w:sz w:val="20"/>
+      </w:rPr>
+    </w:lvl>
+    <w:lvl w:ilvl="8" w:tentative="1">
+      <w:start w:val="1"/>
+      <w:numFmt w:val="bullet"/>
+      <w:lvlText w:val=""/>
+      <w:lvlJc w:val="left"/>
+      <w:pPr>
+        <w:tabs>
+          <w:tab w:val="num" w:pos="6480"/>
+        </w:tabs>
+        <w:ind w:left="6480" w:hanging="360"/>
+      </w:pPr>
+      <w:rPr>
+        <w:rFonts w:ascii="Wingdings" w:hAnsi="Wingdings" w:hint="default"/>
+        <w:sz w:val="20"/>
+      </w:rPr>
+    </w:lvl>
+  </w:abstractNum>
+  <w:abstractNum w:abstractNumId="1" w15:restartNumberingAfterBreak="0">
     <w:nsid w:val="06382FCE"/>
     <w:multiLevelType w:val="multilevel"/>
     <w:tmpl w:val="7A2EB052"/>
@@ -4450,7 +5593,156 @@
       </w:rPr>
     </w:lvl>
   </w:abstractNum>
-  <w:abstractNum w:abstractNumId="1" w15:restartNumberingAfterBreak="0">
+  <w:abstractNum w:abstractNumId="2" w15:restartNumberingAfterBreak="0">
+    <w:nsid w:val="105E2106"/>
+    <w:multiLevelType w:val="multilevel"/>
+    <w:tmpl w:val="1E5C0578"/>
+    <w:lvl w:ilvl="0">
+      <w:start w:val="1"/>
+      <w:numFmt w:val="bullet"/>
+      <w:lvlText w:val=""/>
+      <w:lvlJc w:val="left"/>
+      <w:pPr>
+        <w:tabs>
+          <w:tab w:val="num" w:pos="720"/>
+        </w:tabs>
+        <w:ind w:left="720" w:hanging="360"/>
+      </w:pPr>
+      <w:rPr>
+        <w:rFonts w:ascii="Symbol" w:hAnsi="Symbol" w:hint="default"/>
+        <w:sz w:val="20"/>
+      </w:rPr>
+    </w:lvl>
+    <w:lvl w:ilvl="1" w:tentative="1">
+      <w:start w:val="1"/>
+      <w:numFmt w:val="bullet"/>
+      <w:lvlText w:val="o"/>
+      <w:lvlJc w:val="left"/>
+      <w:pPr>
+        <w:tabs>
+          <w:tab w:val="num" w:pos="1440"/>
+        </w:tabs>
+        <w:ind w:left="1440" w:hanging="360"/>
+      </w:pPr>
+      <w:rPr>
+        <w:rFonts w:ascii="Courier New" w:hAnsi="Courier New" w:hint="default"/>
+        <w:sz w:val="20"/>
+      </w:rPr>
+    </w:lvl>
+    <w:lvl w:ilvl="2" w:tentative="1">
+      <w:start w:val="1"/>
+      <w:numFmt w:val="bullet"/>
+      <w:lvlText w:val=""/>
+      <w:lvlJc w:val="left"/>
+      <w:pPr>
+        <w:tabs>
+          <w:tab w:val="num" w:pos="2160"/>
+        </w:tabs>
+        <w:ind w:left="2160" w:hanging="360"/>
+      </w:pPr>
+      <w:rPr>
+        <w:rFonts w:ascii="Wingdings" w:hAnsi="Wingdings" w:hint="default"/>
+        <w:sz w:val="20"/>
+      </w:rPr>
+    </w:lvl>
+    <w:lvl w:ilvl="3" w:tentative="1">
+      <w:start w:val="1"/>
+      <w:numFmt w:val="bullet"/>
+      <w:lvlText w:val=""/>
+      <w:lvlJc w:val="left"/>
+      <w:pPr>
+        <w:tabs>
+          <w:tab w:val="num" w:pos="2880"/>
+        </w:tabs>
+        <w:ind w:left="2880" w:hanging="360"/>
+      </w:pPr>
+      <w:rPr>
+        <w:rFonts w:ascii="Wingdings" w:hAnsi="Wingdings" w:hint="default"/>
+        <w:sz w:val="20"/>
+      </w:rPr>
+    </w:lvl>
+    <w:lvl w:ilvl="4" w:tentative="1">
+      <w:start w:val="1"/>
+      <w:numFmt w:val="bullet"/>
+      <w:lvlText w:val=""/>
+      <w:lvlJc w:val="left"/>
+      <w:pPr>
+        <w:tabs>
+          <w:tab w:val="num" w:pos="3600"/>
+        </w:tabs>
+        <w:ind w:left="3600" w:hanging="360"/>
+      </w:pPr>
+      <w:rPr>
+        <w:rFonts w:ascii="Wingdings" w:hAnsi="Wingdings" w:hint="default"/>
+        <w:sz w:val="20"/>
+      </w:rPr>
+    </w:lvl>
+    <w:lvl w:ilvl="5" w:tentative="1">
+      <w:start w:val="1"/>
+      <w:numFmt w:val="bullet"/>
+      <w:lvlText w:val=""/>
+      <w:lvlJc w:val="left"/>
+      <w:pPr>
+        <w:tabs>
+          <w:tab w:val="num" w:pos="4320"/>
+        </w:tabs>
+        <w:ind w:left="4320" w:hanging="360"/>
+      </w:pPr>
+      <w:rPr>
+        <w:rFonts w:ascii="Wingdings" w:hAnsi="Wingdings" w:hint="default"/>
+        <w:sz w:val="20"/>
+      </w:rPr>
+    </w:lvl>
+    <w:lvl w:ilvl="6" w:tentative="1">
+      <w:start w:val="1"/>
+      <w:numFmt w:val="bullet"/>
+      <w:lvlText w:val=""/>
+      <w:lvlJc w:val="left"/>
+      <w:pPr>
+        <w:tabs>
+          <w:tab w:val="num" w:pos="5040"/>
+        </w:tabs>
+        <w:ind w:left="5040" w:hanging="360"/>
+      </w:pPr>
+      <w:rPr>
+        <w:rFonts w:ascii="Wingdings" w:hAnsi="Wingdings" w:hint="default"/>
+        <w:sz w:val="20"/>
+      </w:rPr>
+    </w:lvl>
+    <w:lvl w:ilvl="7" w:tentative="1">
+      <w:start w:val="1"/>
+      <w:numFmt w:val="bullet"/>
+      <w:lvlText w:val=""/>
+      <w:lvlJc w:val="left"/>
+      <w:pPr>
+        <w:tabs>
+          <w:tab w:val="num" w:pos="5760"/>
+        </w:tabs>
+        <w:ind w:left="5760" w:hanging="360"/>
+      </w:pPr>
+      <w:rPr>
+        <w:rFonts w:ascii="Wingdings" w:hAnsi="Wingdings" w:hint="default"/>
+        <w:sz w:val="20"/>
+      </w:rPr>
+    </w:lvl>
+    <w:lvl w:ilvl="8" w:tentative="1">
+      <w:start w:val="1"/>
+      <w:numFmt w:val="bullet"/>
+      <w:lvlText w:val=""/>
+      <w:lvlJc w:val="left"/>
+      <w:pPr>
+        <w:tabs>
+          <w:tab w:val="num" w:pos="6480"/>
+        </w:tabs>
+        <w:ind w:left="6480" w:hanging="360"/>
+      </w:pPr>
+      <w:rPr>
+        <w:rFonts w:ascii="Wingdings" w:hAnsi="Wingdings" w:hint="default"/>
+        <w:sz w:val="20"/>
+      </w:rPr>
+    </w:lvl>
+  </w:abstractNum>
+  <w:abstractNum w:abstractNumId="3" w15:restartNumberingAfterBreak="0">
     <w:nsid w:val="11C85E61"/>
     <w:multiLevelType w:val="hybridMultilevel"/>
     <w:tmpl w:val="04F694D6"/>
@@ -4563,7 +5855,7 @@
       </w:rPr>
     </w:lvl>
   </w:abstractNum>
-  <w:abstractNum w:abstractNumId="2" w15:restartNumberingAfterBreak="0">
+  <w:abstractNum w:abstractNumId="4" w15:restartNumberingAfterBreak="0">
     <w:nsid w:val="13AE3BF6"/>
     <w:multiLevelType w:val="multilevel"/>
     <w:tmpl w:val="18222566"/>
@@ -4712,7 +6004,7 @@
       </w:rPr>
     </w:lvl>
   </w:abstractNum>
-  <w:abstractNum w:abstractNumId="3" w15:restartNumberingAfterBreak="0">
+  <w:abstractNum w:abstractNumId="5" w15:restartNumberingAfterBreak="0">
     <w:nsid w:val="19323AA8"/>
     <w:multiLevelType w:val="hybridMultilevel"/>
     <w:tmpl w:val="13EEE39A"/>
@@ -4825,7 +6117,7 @@
       </w:rPr>
     </w:lvl>
   </w:abstractNum>
-  <w:abstractNum w:abstractNumId="4" w15:restartNumberingAfterBreak="0">
+  <w:abstractNum w:abstractNumId="6" w15:restartNumberingAfterBreak="0">
     <w:nsid w:val="1FE1317B"/>
     <w:multiLevelType w:val="multilevel"/>
     <w:tmpl w:val="E72041E2"/>
@@ -4938,7 +6230,7 @@
       </w:pPr>
     </w:lvl>
   </w:abstractNum>
-  <w:abstractNum w:abstractNumId="5" w15:restartNumberingAfterBreak="0">
+  <w:abstractNum w:abstractNumId="7" w15:restartNumberingAfterBreak="0">
     <w:nsid w:val="23FC332D"/>
     <w:multiLevelType w:val="multilevel"/>
     <w:tmpl w:val="F5BCDB1A"/>
@@ -5087,7 +6379,156 @@
       </w:rPr>
     </w:lvl>
   </w:abstractNum>
-  <w:abstractNum w:abstractNumId="6" w15:restartNumberingAfterBreak="0">
+  <w:abstractNum w:abstractNumId="8" w15:restartNumberingAfterBreak="0">
+    <w:nsid w:val="2D1A06E6"/>
+    <w:multiLevelType w:val="multilevel"/>
+    <w:tmpl w:val="9FDAFED0"/>
+    <w:lvl w:ilvl="0">
+      <w:start w:val="1"/>
+      <w:numFmt w:val="bullet"/>
+      <w:lvlText w:val=""/>
+      <w:lvlJc w:val="left"/>
+      <w:pPr>
+        <w:tabs>
+          <w:tab w:val="num" w:pos="720"/>
+        </w:tabs>
+        <w:ind w:left="720" w:hanging="360"/>
+      </w:pPr>
+      <w:rPr>
+        <w:rFonts w:ascii="Symbol" w:hAnsi="Symbol" w:hint="default"/>
+        <w:sz w:val="20"/>
+      </w:rPr>
+    </w:lvl>
+    <w:lvl w:ilvl="1" w:tentative="1">
+      <w:start w:val="1"/>
+      <w:numFmt w:val="bullet"/>
+      <w:lvlText w:val="o"/>
+      <w:lvlJc w:val="left"/>
+      <w:pPr>
+        <w:tabs>
+          <w:tab w:val="num" w:pos="1440"/>
+        </w:tabs>
+        <w:ind w:left="1440" w:hanging="360"/>
+      </w:pPr>
+      <w:rPr>
+        <w:rFonts w:ascii="Courier New" w:hAnsi="Courier New" w:hint="default"/>
+        <w:sz w:val="20"/>
+      </w:rPr>
+    </w:lvl>
+    <w:lvl w:ilvl="2" w:tentative="1">
+      <w:start w:val="1"/>
+      <w:numFmt w:val="bullet"/>
+      <w:lvlText w:val=""/>
+      <w:lvlJc w:val="left"/>
+      <w:pPr>
+        <w:tabs>
+          <w:tab w:val="num" w:pos="2160"/>
+        </w:tabs>
+        <w:ind w:left="2160" w:hanging="360"/>
+      </w:pPr>
+      <w:rPr>
+        <w:rFonts w:ascii="Wingdings" w:hAnsi="Wingdings" w:hint="default"/>
+        <w:sz w:val="20"/>
+      </w:rPr>
+    </w:lvl>
+    <w:lvl w:ilvl="3" w:tentative="1">
+      <w:start w:val="1"/>
+      <w:numFmt w:val="bullet"/>
+      <w:lvlText w:val=""/>
+      <w:lvlJc w:val="left"/>
+      <w:pPr>
+        <w:tabs>
+          <w:tab w:val="num" w:pos="2880"/>
+        </w:tabs>
+        <w:ind w:left="2880" w:hanging="360"/>
+      </w:pPr>
+      <w:rPr>
+        <w:rFonts w:ascii="Wingdings" w:hAnsi="Wingdings" w:hint="default"/>
+        <w:sz w:val="20"/>
+      </w:rPr>
+    </w:lvl>
+    <w:lvl w:ilvl="4" w:tentative="1">
+      <w:start w:val="1"/>
+      <w:numFmt w:val="bullet"/>
+      <w:lvlText w:val=""/>
+      <w:lvlJc w:val="left"/>
+      <w:pPr>
+        <w:tabs>
+          <w:tab w:val="num" w:pos="3600"/>
+        </w:tabs>
+        <w:ind w:left="3600" w:hanging="360"/>
+      </w:pPr>
+      <w:rPr>
+        <w:rFonts w:ascii="Wingdings" w:hAnsi="Wingdings" w:hint="default"/>
+        <w:sz w:val="20"/>
+      </w:rPr>
+    </w:lvl>
+    <w:lvl w:ilvl="5" w:tentative="1">
+      <w:start w:val="1"/>
+      <w:numFmt w:val="bullet"/>
+      <w:lvlText w:val=""/>
+      <w:lvlJc w:val="left"/>
+      <w:pPr>
+        <w:tabs>
+          <w:tab w:val="num" w:pos="4320"/>
+        </w:tabs>
+        <w:ind w:left="4320" w:hanging="360"/>
+      </w:pPr>
+      <w:rPr>
+        <w:rFonts w:ascii="Wingdings" w:hAnsi="Wingdings" w:hint="default"/>
+        <w:sz w:val="20"/>
+      </w:rPr>
+    </w:lvl>
+    <w:lvl w:ilvl="6" w:tentative="1">
+      <w:start w:val="1"/>
+      <w:numFmt w:val="bullet"/>
+      <w:lvlText w:val=""/>
+      <w:lvlJc w:val="left"/>
+      <w:pPr>
+        <w:tabs>
+          <w:tab w:val="num" w:pos="5040"/>
+        </w:tabs>
+        <w:ind w:left="5040" w:hanging="360"/>
+      </w:pPr>
+      <w:rPr>
+        <w:rFonts w:ascii="Wingdings" w:hAnsi="Wingdings" w:hint="default"/>
+        <w:sz w:val="20"/>
+      </w:rPr>
+    </w:lvl>
+    <w:lvl w:ilvl="7" w:tentative="1">
+      <w:start w:val="1"/>
+      <w:numFmt w:val="bullet"/>
+      <w:lvlText w:val=""/>
+      <w:lvlJc w:val="left"/>
+      <w:pPr>
+        <w:tabs>
+          <w:tab w:val="num" w:pos="5760"/>
+        </w:tabs>
+        <w:ind w:left="5760" w:hanging="360"/>
+      </w:pPr>
+      <w:rPr>
+        <w:rFonts w:ascii="Wingdings" w:hAnsi="Wingdings" w:hint="default"/>
+        <w:sz w:val="20"/>
+      </w:rPr>
+    </w:lvl>
+    <w:lvl w:ilvl="8" w:tentative="1">
+      <w:start w:val="1"/>
+      <w:numFmt w:val="bullet"/>
+      <w:lvlText w:val=""/>
+      <w:lvlJc w:val="left"/>
+      <w:pPr>
+        <w:tabs>
+          <w:tab w:val="num" w:pos="6480"/>
+        </w:tabs>
+        <w:ind w:left="6480" w:hanging="360"/>
+      </w:pPr>
+      <w:rPr>
+        <w:rFonts w:ascii="Wingdings" w:hAnsi="Wingdings" w:hint="default"/>
+        <w:sz w:val="20"/>
+      </w:rPr>
+    </w:lvl>
+  </w:abstractNum>
+  <w:abstractNum w:abstractNumId="9" w15:restartNumberingAfterBreak="0">
     <w:nsid w:val="2E065215"/>
     <w:multiLevelType w:val="hybridMultilevel"/>
     <w:tmpl w:val="64688952"/>
@@ -5177,7 +6618,7 @@
       </w:pPr>
     </w:lvl>
   </w:abstractNum>
-  <w:abstractNum w:abstractNumId="7" w15:restartNumberingAfterBreak="0">
+  <w:abstractNum w:abstractNumId="10" w15:restartNumberingAfterBreak="0">
     <w:nsid w:val="36686FD2"/>
     <w:multiLevelType w:val="multilevel"/>
     <w:tmpl w:val="495E3340"/>
@@ -5326,7 +6767,7 @@
       </w:rPr>
     </w:lvl>
   </w:abstractNum>
-  <w:abstractNum w:abstractNumId="8" w15:restartNumberingAfterBreak="0">
+  <w:abstractNum w:abstractNumId="11" w15:restartNumberingAfterBreak="0">
     <w:nsid w:val="3E063E41"/>
     <w:multiLevelType w:val="multilevel"/>
     <w:tmpl w:val="1728B3D8"/>
@@ -5475,7 +6916,7 @@
       </w:rPr>
     </w:lvl>
   </w:abstractNum>
-  <w:abstractNum w:abstractNumId="9" w15:restartNumberingAfterBreak="0">
+  <w:abstractNum w:abstractNumId="12" w15:restartNumberingAfterBreak="0">
     <w:nsid w:val="42AC15C9"/>
     <w:multiLevelType w:val="multilevel"/>
     <w:tmpl w:val="CD280800"/>
@@ -5624,7 +7065,7 @@
       </w:rPr>
     </w:lvl>
   </w:abstractNum>
-  <w:abstractNum w:abstractNumId="10" w15:restartNumberingAfterBreak="0">
+  <w:abstractNum w:abstractNumId="13" w15:restartNumberingAfterBreak="0">
     <w:nsid w:val="45C905DE"/>
     <w:multiLevelType w:val="hybridMultilevel"/>
     <w:tmpl w:val="87DEBAC0"/>
@@ -5737,7 +7178,7 @@
       </w:rPr>
     </w:lvl>
   </w:abstractNum>
-  <w:abstractNum w:abstractNumId="11" w15:restartNumberingAfterBreak="0">
+  <w:abstractNum w:abstractNumId="14" w15:restartNumberingAfterBreak="0">
     <w:nsid w:val="575F2E08"/>
     <w:multiLevelType w:val="multilevel"/>
     <w:tmpl w:val="4ADA0100"/>
@@ -5886,41 +7327,202 @@
       </w:rPr>
     </w:lvl>
   </w:abstractNum>
+  <w:abstractNum w:abstractNumId="15" w15:restartNumberingAfterBreak="0">
+    <w:nsid w:val="791C7EDD"/>
+    <w:multiLevelType w:val="multilevel"/>
+    <w:tmpl w:val="72F48D76"/>
+    <w:lvl w:ilvl="0">
+      <w:start w:val="1"/>
+      <w:numFmt w:val="bullet"/>
+      <w:lvlText w:val=""/>
+      <w:lvlJc w:val="left"/>
+      <w:pPr>
+        <w:tabs>
+          <w:tab w:val="num" w:pos="720"/>
+        </w:tabs>
+        <w:ind w:left="720" w:hanging="360"/>
+      </w:pPr>
+      <w:rPr>
+        <w:rFonts w:ascii="Symbol" w:hAnsi="Symbol" w:hint="default"/>
+        <w:sz w:val="20"/>
+      </w:rPr>
+    </w:lvl>
+    <w:lvl w:ilvl="1" w:tentative="1">
+      <w:start w:val="1"/>
+      <w:numFmt w:val="bullet"/>
+      <w:lvlText w:val="o"/>
+      <w:lvlJc w:val="left"/>
+      <w:pPr>
+        <w:tabs>
+          <w:tab w:val="num" w:pos="1440"/>
+        </w:tabs>
+        <w:ind w:left="1440" w:hanging="360"/>
+      </w:pPr>
+      <w:rPr>
+        <w:rFonts w:ascii="Courier New" w:hAnsi="Courier New" w:hint="default"/>
+        <w:sz w:val="20"/>
+      </w:rPr>
+    </w:lvl>
+    <w:lvl w:ilvl="2" w:tentative="1">
+      <w:start w:val="1"/>
+      <w:numFmt w:val="bullet"/>
+      <w:lvlText w:val=""/>
+      <w:lvlJc w:val="left"/>
+      <w:pPr>
+        <w:tabs>
+          <w:tab w:val="num" w:pos="2160"/>
+        </w:tabs>
+        <w:ind w:left="2160" w:hanging="360"/>
+      </w:pPr>
+      <w:rPr>
+        <w:rFonts w:ascii="Wingdings" w:hAnsi="Wingdings" w:hint="default"/>
+        <w:sz w:val="20"/>
+      </w:rPr>
+    </w:lvl>
+    <w:lvl w:ilvl="3" w:tentative="1">
+      <w:start w:val="1"/>
+      <w:numFmt w:val="bullet"/>
+      <w:lvlText w:val=""/>
+      <w:lvlJc w:val="left"/>
+      <w:pPr>
+        <w:tabs>
+          <w:tab w:val="num" w:pos="2880"/>
+        </w:tabs>
+        <w:ind w:left="2880" w:hanging="360"/>
+      </w:pPr>
+      <w:rPr>
+        <w:rFonts w:ascii="Wingdings" w:hAnsi="Wingdings" w:hint="default"/>
+        <w:sz w:val="20"/>
+      </w:rPr>
+    </w:lvl>
+    <w:lvl w:ilvl="4" w:tentative="1">
+      <w:start w:val="1"/>
+      <w:numFmt w:val="bullet"/>
+      <w:lvlText w:val=""/>
+      <w:lvlJc w:val="left"/>
+      <w:pPr>
+        <w:tabs>
+          <w:tab w:val="num" w:pos="3600"/>
+        </w:tabs>
+        <w:ind w:left="3600" w:hanging="360"/>
+      </w:pPr>
+      <w:rPr>
+        <w:rFonts w:ascii="Wingdings" w:hAnsi="Wingdings" w:hint="default"/>
+        <w:sz w:val="20"/>
+      </w:rPr>
+    </w:lvl>
+    <w:lvl w:ilvl="5" w:tentative="1">
+      <w:start w:val="1"/>
+      <w:numFmt w:val="bullet"/>
+      <w:lvlText w:val=""/>
+      <w:lvlJc w:val="left"/>
+      <w:pPr>
+        <w:tabs>
+          <w:tab w:val="num" w:pos="4320"/>
+        </w:tabs>
+        <w:ind w:left="4320" w:hanging="360"/>
+      </w:pPr>
+      <w:rPr>
+        <w:rFonts w:ascii="Wingdings" w:hAnsi="Wingdings" w:hint="default"/>
+        <w:sz w:val="20"/>
+      </w:rPr>
+    </w:lvl>
+    <w:lvl w:ilvl="6" w:tentative="1">
+      <w:start w:val="1"/>
+      <w:numFmt w:val="bullet"/>
+      <w:lvlText w:val=""/>
+      <w:lvlJc w:val="left"/>
+      <w:pPr>
+        <w:tabs>
+          <w:tab w:val="num" w:pos="5040"/>
+        </w:tabs>
+        <w:ind w:left="5040" w:hanging="360"/>
+      </w:pPr>
+      <w:rPr>
+        <w:rFonts w:ascii="Wingdings" w:hAnsi="Wingdings" w:hint="default"/>
+        <w:sz w:val="20"/>
+      </w:rPr>
+    </w:lvl>
+    <w:lvl w:ilvl="7" w:tentative="1">
+      <w:start w:val="1"/>
+      <w:numFmt w:val="bullet"/>
+      <w:lvlText w:val=""/>
+      <w:lvlJc w:val="left"/>
+      <w:pPr>
+        <w:tabs>
+          <w:tab w:val="num" w:pos="5760"/>
+        </w:tabs>
+        <w:ind w:left="5760" w:hanging="360"/>
+      </w:pPr>
+      <w:rPr>
+        <w:rFonts w:ascii="Wingdings" w:hAnsi="Wingdings" w:hint="default"/>
+        <w:sz w:val="20"/>
+      </w:rPr>
+    </w:lvl>
+    <w:lvl w:ilvl="8" w:tentative="1">
+      <w:start w:val="1"/>
+      <w:numFmt w:val="bullet"/>
+      <w:lvlText w:val=""/>
+      <w:lvlJc w:val="left"/>
+      <w:pPr>
+        <w:tabs>
+          <w:tab w:val="num" w:pos="6480"/>
+        </w:tabs>
+        <w:ind w:left="6480" w:hanging="360"/>
+      </w:pPr>
+      <w:rPr>
+        <w:rFonts w:ascii="Wingdings" w:hAnsi="Wingdings" w:hint="default"/>
+        <w:sz w:val="20"/>
+      </w:rPr>
+    </w:lvl>
+  </w:abstractNum>
   <w:num w:numId="1" w16cid:durableId="439881038">
+    <w:abstractNumId w:val="3"/>
+  </w:num>
+  <w:num w:numId="2" w16cid:durableId="1124999800">
+    <w:abstractNumId w:val="10"/>
+  </w:num>
+  <w:num w:numId="3" w16cid:durableId="1730689312">
+    <w:abstractNumId w:val="14"/>
+  </w:num>
+  <w:num w:numId="4" w16cid:durableId="2122913318">
+    <w:abstractNumId w:val="7"/>
+  </w:num>
+  <w:num w:numId="5" w16cid:durableId="1237865218">
+    <w:abstractNumId w:val="13"/>
+  </w:num>
+  <w:num w:numId="6" w16cid:durableId="2063750082">
+    <w:abstractNumId w:val="11"/>
+  </w:num>
+  <w:num w:numId="7" w16cid:durableId="271668601">
+    <w:abstractNumId w:val="4"/>
+  </w:num>
+  <w:num w:numId="8" w16cid:durableId="283273346">
+    <w:abstractNumId w:val="12"/>
+  </w:num>
+  <w:num w:numId="9" w16cid:durableId="1712807879">
+    <w:abstractNumId w:val="6"/>
+  </w:num>
+  <w:num w:numId="10" w16cid:durableId="2101025396">
+    <w:abstractNumId w:val="9"/>
+  </w:num>
+  <w:num w:numId="11" w16cid:durableId="420490136">
+    <w:abstractNumId w:val="5"/>
+  </w:num>
+  <w:num w:numId="12" w16cid:durableId="1461145392">
     <w:abstractNumId w:val="1"/>
   </w:num>
-  <w:num w:numId="2" w16cid:durableId="1124999800">
-    <w:abstractNumId w:val="7"/>
+  <w:num w:numId="13" w16cid:durableId="751507430">
+    <w:abstractNumId w:val="0"/>
   </w:num>
-  <w:num w:numId="3" w16cid:durableId="1730689312">
-    <w:abstractNumId w:val="11"/>
+  <w:num w:numId="14" w16cid:durableId="935485142">
+    <w:abstractNumId w:val="15"/>
   </w:num>
-  <w:num w:numId="4" w16cid:durableId="2122913318">
-    <w:abstractNumId w:val="5"/>
-  </w:num>
-  <w:num w:numId="5" w16cid:durableId="1237865218">
-    <w:abstractNumId w:val="10"/>
-  </w:num>
-  <w:num w:numId="6" w16cid:durableId="2063750082">
-    <w:abstractNumId w:val="8"/>
-  </w:num>
-  <w:num w:numId="7" w16cid:durableId="271668601">
+  <w:num w:numId="15" w16cid:durableId="457338551">
     <w:abstractNumId w:val="2"/>
   </w:num>
-  <w:num w:numId="8" w16cid:durableId="283273346">
-    <w:abstractNumId w:val="9"/>
-  </w:num>
-  <w:num w:numId="9" w16cid:durableId="1712807879">
-    <w:abstractNumId w:val="4"/>
-  </w:num>
-  <w:num w:numId="10" w16cid:durableId="2101025396">
-    <w:abstractNumId w:val="6"/>
-  </w:num>
-  <w:num w:numId="11" w16cid:durableId="420490136">
-    <w:abstractNumId w:val="3"/>
-  </w:num>
-  <w:num w:numId="12" w16cid:durableId="1461145392">
-    <w:abstractNumId w:val="0"/>
+  <w:num w:numId="16" w16cid:durableId="126507550">
+    <w:abstractNumId w:val="8"/>
   </w:num>
 </w:numbering>
 </file>
@@ -5929,6 +7531,9 @@
 <w15:people xmlns:wpc="http://schemas.microsoft.com/office/word/2010/wordprocessingCanvas" xmlns:cx="http://schemas.microsoft.com/office/drawing/2014/chartex" xmlns:cx1="http://schemas.microsoft.com/office/drawing/2015/9/8/chartex" xmlns:cx2="http://schemas.microsoft.com/office/drawing/2015/10/21/chartex" xmlns:cx3="http://schemas.microsoft.com/office/drawing/2016/5/9/chartex" xmlns:cx4="http://schemas.microsoft.com/office/drawing/2016/5/10/chartex" xmlns:cx5="http://schemas.microsoft.com/office/drawing/2016/5/11/chartex" xmlns:cx6="http://schemas.microsoft.com/office/drawing/2016/5/12/chartex" xmlns:cx7="http://schemas.microsoft.com/office/drawing/2016/5/13/chartex" xmlns:cx8="http://schemas.microsoft.com/office/drawing/2016/5/14/chartex" xmlns:mc="http://schemas.openxmlformats.org/markup-compatibility/2006" xmlns:aink="http://schemas.microsoft.com/office/drawing/2016/ink" xmlns:am3d="http://schemas.microsoft.com/office/drawing/2017/model3d" xmlns:o="urn:schemas-microsoft-com:office:office" xmlns:oel="http://schemas.microsoft.com/office/2019/extlst" xmlns:r="http://schemas.openxmlformats.org/officeDocument/2006/relationships" xmlns:m="http://schemas.openxmlformats.org/officeDocument/2006/math" xmlns:v="urn:schemas-microsoft-com:vml" xmlns:wp14="http://schemas.microsoft.com/office/word/2010/wordprocessingDrawing" xmlns:wp="http://schemas.openxmlformats.org/drawingml/2006/wordprocessingDrawing" xmlns:w10="urn:schemas-microsoft-com:office:word" xmlns:w="http://schemas.openxmlformats.org/wordprocessingml/2006/main" xmlns:w14="http://schemas.microsoft.com/office/word/2010/wordml" xmlns:w15="http://schemas.microsoft.com/office/word/2012/wordml" xmlns:w16cex="http://schemas.microsoft.com/office/word/2018/wordml/cex" xmlns:w16cid="http://schemas.microsoft.com/office/word/2016/wordml/cid" xmlns:w16="http://schemas.microsoft.com/office/word/2018/wordml" xmlns:w16du="http://schemas.microsoft.com/office/word/2023/wordml/word16du" xmlns:w16sdtdh="http://schemas.microsoft.com/office/word/2020/wordml/sdtdatahash" xmlns:w16sdtfl="http://schemas.microsoft.com/office/word/2024/wordml/sdtformatlock" xmlns:w16se="http://schemas.microsoft.com/office/word/2015/wordml/symex" xmlns:wpg="http://schemas.microsoft.com/office/word/2010/wordprocessingGroup" xmlns:wpi="http://schemas.microsoft.com/office/word/2010/wordprocessingInk" xmlns:wne="http://schemas.microsoft.com/office/word/2006/wordml" xmlns:wps="http://schemas.microsoft.com/office/word/2010/wordprocessingShape" mc:Ignorable="w14 w15 w16se w16cid w16 w16cex w16sdtdh w16sdtfl w16du wp14">
   <w15:person w15:author="Danny Peretz">
     <w15:presenceInfo w15:providerId="Windows Live" w15:userId="98b9e0f56ca2ae85"/>
+  </w15:person>
+  <w15:person w15:author="Daniel Peretz">
+    <w15:presenceInfo w15:providerId="Windows Live" w15:userId="96b49be19f962658"/>
   </w15:person>
 </w15:people>
 </file>

</xml_diff>